<commit_message>
Updated V2 by removing Geller and adding Josh and Jenny
</commit_message>
<xml_diff>
--- a/patient.docx
+++ b/patient.docx
@@ -2,6 +2,1431 @@
 <file path=word/document.xml><?xml version="1.0" encoding="utf-8"?>
 <w:document xmlns:wpc="http://schemas.microsoft.com/office/word/2010/wordprocessingCanvas" xmlns:mc="http://schemas.openxmlformats.org/markup-compatibility/2006" xmlns:o="urn:schemas-microsoft-com:office:office" xmlns:r="http://schemas.openxmlformats.org/officeDocument/2006/relationships" xmlns:m="http://schemas.openxmlformats.org/officeDocument/2006/math" xmlns:v="urn:schemas-microsoft-com:vml" xmlns:wp14="http://schemas.microsoft.com/office/word/2010/wordprocessingDrawing" xmlns:wp="http://schemas.openxmlformats.org/drawingml/2006/wordprocessingDrawing" xmlns:w10="urn:schemas-microsoft-com:office:word" xmlns:w="http://schemas.openxmlformats.org/wordprocessingml/2006/main" xmlns:w14="http://schemas.microsoft.com/office/word/2010/wordml" xmlns:w15="http://schemas.microsoft.com/office/word/2012/wordml" xmlns:wpg="http://schemas.microsoft.com/office/word/2010/wordprocessingGroup" xmlns:wpi="http://schemas.microsoft.com/office/word/2010/wordprocessingInk" xmlns:wne="http://schemas.microsoft.com/office/word/2006/wordml" xmlns:wps="http://schemas.microsoft.com/office/word/2010/wordprocessingShape" mc:Ignorable="w14 w15 wp14">
   <w:body>
+    <w:tbl>
+      <w:tblPr>
+        <w:tblStyle w:val="TableGrid"/>
+        <w:tblW w:type="auto" w:w="0"/>
+        <w:tblLook w:firstColumn="1" w:firstRow="1" w:lastColumn="0" w:lastRow="0" w:noHBand="0" w:noVBand="1" w:val="04A0"/>
+      </w:tblPr>
+      <w:tblGrid>
+        <w:gridCol w:w="4680"/>
+        <w:gridCol w:w="4680"/>
+      </w:tblGrid>
+      <w:tr>
+        <w:tc>
+          <w:tcPr>
+            <w:tcW w:type="dxa" w:w="4680"/>
+          </w:tcPr>
+          <w:p>
+            <w:r>
+              <w:t>HAMILTON, RAMONA</w:t>
+            </w:r>
+          </w:p>
+        </w:tc>
+        <w:tc>
+          <w:tcPr>
+            <w:tcW w:type="dxa" w:w="4680"/>
+            <w:vMerge w:val="restart"/>
+          </w:tcPr>
+          <w:p>
+            <w:pPr>
+              <w:jc w:val="right"/>
+            </w:pPr>
+            <w:r>
+              <w:drawing>
+                <wp:inline xmlns:a="http://schemas.openxmlformats.org/drawingml/2006/main" xmlns:pic="http://schemas.openxmlformats.org/drawingml/2006/picture">
+                  <wp:extent cx="1563914" cy="914400"/>
+                  <wp:docPr id="1" name="Picture 1"/>
+                  <wp:cNvGraphicFramePr>
+                    <a:graphicFrameLocks noChangeAspect="1"/>
+                  </wp:cNvGraphicFramePr>
+                  <a:graphic>
+                    <a:graphicData uri="http://schemas.openxmlformats.org/drawingml/2006/picture">
+                      <pic:pic>
+                        <pic:nvPicPr>
+                          <pic:cNvPr id="0" name="DRSDC_V_3CPT.bmp"/>
+                          <pic:cNvPicPr/>
+                        </pic:nvPicPr>
+                        <pic:blipFill>
+                          <a:blip r:embed="rId6"/>
+                          <a:stretch>
+                            <a:fillRect/>
+                          </a:stretch>
+                        </pic:blipFill>
+                        <pic:spPr>
+                          <a:xfrm>
+                            <a:off x="0" y="0"/>
+                            <a:ext cx="1563914" cy="914400"/>
+                          </a:xfrm>
+                          <a:prstGeom prst="rect"/>
+                        </pic:spPr>
+                      </pic:pic>
+                    </a:graphicData>
+                  </a:graphic>
+                </wp:inline>
+              </w:drawing>
+              <w:drawing>
+                <wp:inline xmlns:a="http://schemas.openxmlformats.org/drawingml/2006/main" xmlns:pic="http://schemas.openxmlformats.org/drawingml/2006/picture">
+                  <wp:extent cx="391886" cy="457200"/>
+                  <wp:docPr id="2" name="Picture 2"/>
+                  <wp:cNvGraphicFramePr>
+                    <a:graphicFrameLocks noChangeAspect="1"/>
+                  </wp:cNvGraphicFramePr>
+                  <a:graphic>
+                    <a:graphicData uri="http://schemas.openxmlformats.org/drawingml/2006/picture">
+                      <pic:pic>
+                        <pic:nvPicPr>
+                          <pic:cNvPr id="0" name="Accredited Center logo.bmp"/>
+                          <pic:cNvPicPr/>
+                        </pic:nvPicPr>
+                        <pic:blipFill>
+                          <a:blip r:embed="rId7"/>
+                          <a:stretch>
+                            <a:fillRect/>
+                          </a:stretch>
+                        </pic:blipFill>
+                        <pic:spPr>
+                          <a:xfrm>
+                            <a:off x="0" y="0"/>
+                            <a:ext cx="391886" cy="457200"/>
+                          </a:xfrm>
+                          <a:prstGeom prst="rect"/>
+                        </pic:spPr>
+                      </pic:pic>
+                    </a:graphicData>
+                  </a:graphic>
+                </wp:inline>
+              </w:drawing>
+            </w:r>
+          </w:p>
+        </w:tc>
+      </w:tr>
+      <w:tr>
+        <w:tc>
+          <w:tcPr>
+            <w:tcW w:type="dxa" w:w="4680"/>
+          </w:tcPr>
+          <w:p>
+            <w:r>
+              <w:t>Provider: Kirk Watkins, MD</w:t>
+            </w:r>
+          </w:p>
+        </w:tc>
+        <w:tc>
+          <w:tcPr>
+            <w:tcW w:type="dxa" w:w="4680"/>
+            <w:vMerge/>
+          </w:tcPr>
+          <w:p/>
+        </w:tc>
+      </w:tr>
+      <w:tr>
+        <w:tc>
+          <w:tcPr>
+            <w:tcW w:type="dxa" w:w="4680"/>
+          </w:tcPr>
+          <w:p>
+            <w:r>
+              <w:t>Date of Visit: 12/13/2017</w:t>
+            </w:r>
+          </w:p>
+        </w:tc>
+        <w:tc>
+          <w:tcPr>
+            <w:tcW w:type="dxa" w:w="4680"/>
+            <w:vMerge/>
+          </w:tcPr>
+          <w:p/>
+        </w:tc>
+      </w:tr>
+    </w:tbl>
+    <w:p>
+      <w:r>
+        <w:br w:type="page"/>
+      </w:r>
+    </w:p>
+    <w:tbl>
+      <w:tblPr>
+        <w:tblStyle w:val="TableGrid"/>
+        <w:tblW w:type="auto" w:w="0"/>
+        <w:tblLook w:firstColumn="1" w:firstRow="1" w:lastColumn="0" w:lastRow="0" w:noHBand="0" w:noVBand="1" w:val="04A0"/>
+      </w:tblPr>
+      <w:tblGrid>
+        <w:gridCol w:w="4680"/>
+        <w:gridCol w:w="4680"/>
+      </w:tblGrid>
+      <w:tr>
+        <w:tc>
+          <w:tcPr>
+            <w:tcW w:type="dxa" w:w="4680"/>
+          </w:tcPr>
+          <w:p>
+            <w:r>
+              <w:t>ROMNEY, RONALD</w:t>
+            </w:r>
+          </w:p>
+        </w:tc>
+        <w:tc>
+          <w:tcPr>
+            <w:tcW w:type="dxa" w:w="4680"/>
+            <w:vMerge w:val="restart"/>
+          </w:tcPr>
+          <w:p>
+            <w:pPr>
+              <w:jc w:val="right"/>
+            </w:pPr>
+            <w:r>
+              <w:drawing>
+                <wp:inline xmlns:a="http://schemas.openxmlformats.org/drawingml/2006/main" xmlns:pic="http://schemas.openxmlformats.org/drawingml/2006/picture">
+                  <wp:extent cx="1563914" cy="914400"/>
+                  <wp:docPr id="3" name="Picture 3"/>
+                  <wp:cNvGraphicFramePr>
+                    <a:graphicFrameLocks noChangeAspect="1"/>
+                  </wp:cNvGraphicFramePr>
+                  <a:graphic>
+                    <a:graphicData uri="http://schemas.openxmlformats.org/drawingml/2006/picture">
+                      <pic:pic>
+                        <pic:nvPicPr>
+                          <pic:cNvPr id="0" name="DRSDC_V_3CPT.bmp"/>
+                          <pic:cNvPicPr/>
+                        </pic:nvPicPr>
+                        <pic:blipFill>
+                          <a:blip r:embed="rId6"/>
+                          <a:stretch>
+                            <a:fillRect/>
+                          </a:stretch>
+                        </pic:blipFill>
+                        <pic:spPr>
+                          <a:xfrm>
+                            <a:off x="0" y="0"/>
+                            <a:ext cx="1563914" cy="914400"/>
+                          </a:xfrm>
+                          <a:prstGeom prst="rect"/>
+                        </pic:spPr>
+                      </pic:pic>
+                    </a:graphicData>
+                  </a:graphic>
+                </wp:inline>
+              </w:drawing>
+              <w:drawing>
+                <wp:inline xmlns:a="http://schemas.openxmlformats.org/drawingml/2006/main" xmlns:pic="http://schemas.openxmlformats.org/drawingml/2006/picture">
+                  <wp:extent cx="391886" cy="457200"/>
+                  <wp:docPr id="4" name="Picture 4"/>
+                  <wp:cNvGraphicFramePr>
+                    <a:graphicFrameLocks noChangeAspect="1"/>
+                  </wp:cNvGraphicFramePr>
+                  <a:graphic>
+                    <a:graphicData uri="http://schemas.openxmlformats.org/drawingml/2006/picture">
+                      <pic:pic>
+                        <pic:nvPicPr>
+                          <pic:cNvPr id="0" name="Accredited Center logo.bmp"/>
+                          <pic:cNvPicPr/>
+                        </pic:nvPicPr>
+                        <pic:blipFill>
+                          <a:blip r:embed="rId7"/>
+                          <a:stretch>
+                            <a:fillRect/>
+                          </a:stretch>
+                        </pic:blipFill>
+                        <pic:spPr>
+                          <a:xfrm>
+                            <a:off x="0" y="0"/>
+                            <a:ext cx="391886" cy="457200"/>
+                          </a:xfrm>
+                          <a:prstGeom prst="rect"/>
+                        </pic:spPr>
+                      </pic:pic>
+                    </a:graphicData>
+                  </a:graphic>
+                </wp:inline>
+              </w:drawing>
+            </w:r>
+          </w:p>
+        </w:tc>
+      </w:tr>
+      <w:tr>
+        <w:tc>
+          <w:tcPr>
+            <w:tcW w:type="dxa" w:w="4680"/>
+          </w:tcPr>
+          <w:p>
+            <w:r>
+              <w:t>Provider: Kirk Watkins, MD</w:t>
+            </w:r>
+          </w:p>
+        </w:tc>
+        <w:tc>
+          <w:tcPr>
+            <w:tcW w:type="dxa" w:w="4680"/>
+            <w:vMerge/>
+          </w:tcPr>
+          <w:p/>
+        </w:tc>
+      </w:tr>
+      <w:tr>
+        <w:tc>
+          <w:tcPr>
+            <w:tcW w:type="dxa" w:w="4680"/>
+          </w:tcPr>
+          <w:p>
+            <w:r>
+              <w:t>Date of Visit: 12/13/2017</w:t>
+            </w:r>
+          </w:p>
+        </w:tc>
+        <w:tc>
+          <w:tcPr>
+            <w:tcW w:type="dxa" w:w="4680"/>
+            <w:vMerge/>
+          </w:tcPr>
+          <w:p/>
+        </w:tc>
+      </w:tr>
+    </w:tbl>
+    <w:p>
+      <w:r>
+        <w:br w:type="page"/>
+      </w:r>
+    </w:p>
+    <w:tbl>
+      <w:tblPr>
+        <w:tblStyle w:val="TableGrid"/>
+        <w:tblW w:type="auto" w:w="0"/>
+        <w:tblLook w:firstColumn="1" w:firstRow="1" w:lastColumn="0" w:lastRow="0" w:noHBand="0" w:noVBand="1" w:val="04A0"/>
+      </w:tblPr>
+      <w:tblGrid>
+        <w:gridCol w:w="4680"/>
+        <w:gridCol w:w="4680"/>
+      </w:tblGrid>
+      <w:tr>
+        <w:tc>
+          <w:tcPr>
+            <w:tcW w:type="dxa" w:w="4680"/>
+          </w:tcPr>
+          <w:p>
+            <w:r>
+              <w:t>MAXFIELD, LEROY</w:t>
+            </w:r>
+          </w:p>
+        </w:tc>
+        <w:tc>
+          <w:tcPr>
+            <w:tcW w:type="dxa" w:w="4680"/>
+            <w:vMerge w:val="restart"/>
+          </w:tcPr>
+          <w:p>
+            <w:pPr>
+              <w:jc w:val="right"/>
+            </w:pPr>
+            <w:r>
+              <w:drawing>
+                <wp:inline xmlns:a="http://schemas.openxmlformats.org/drawingml/2006/main" xmlns:pic="http://schemas.openxmlformats.org/drawingml/2006/picture">
+                  <wp:extent cx="1563914" cy="914400"/>
+                  <wp:docPr id="5" name="Picture 5"/>
+                  <wp:cNvGraphicFramePr>
+                    <a:graphicFrameLocks noChangeAspect="1"/>
+                  </wp:cNvGraphicFramePr>
+                  <a:graphic>
+                    <a:graphicData uri="http://schemas.openxmlformats.org/drawingml/2006/picture">
+                      <pic:pic>
+                        <pic:nvPicPr>
+                          <pic:cNvPr id="0" name="DRSDC_V_3CPT.bmp"/>
+                          <pic:cNvPicPr/>
+                        </pic:nvPicPr>
+                        <pic:blipFill>
+                          <a:blip r:embed="rId6"/>
+                          <a:stretch>
+                            <a:fillRect/>
+                          </a:stretch>
+                        </pic:blipFill>
+                        <pic:spPr>
+                          <a:xfrm>
+                            <a:off x="0" y="0"/>
+                            <a:ext cx="1563914" cy="914400"/>
+                          </a:xfrm>
+                          <a:prstGeom prst="rect"/>
+                        </pic:spPr>
+                      </pic:pic>
+                    </a:graphicData>
+                  </a:graphic>
+                </wp:inline>
+              </w:drawing>
+              <w:drawing>
+                <wp:inline xmlns:a="http://schemas.openxmlformats.org/drawingml/2006/main" xmlns:pic="http://schemas.openxmlformats.org/drawingml/2006/picture">
+                  <wp:extent cx="391886" cy="457200"/>
+                  <wp:docPr id="6" name="Picture 6"/>
+                  <wp:cNvGraphicFramePr>
+                    <a:graphicFrameLocks noChangeAspect="1"/>
+                  </wp:cNvGraphicFramePr>
+                  <a:graphic>
+                    <a:graphicData uri="http://schemas.openxmlformats.org/drawingml/2006/picture">
+                      <pic:pic>
+                        <pic:nvPicPr>
+                          <pic:cNvPr id="0" name="Accredited Center logo.bmp"/>
+                          <pic:cNvPicPr/>
+                        </pic:nvPicPr>
+                        <pic:blipFill>
+                          <a:blip r:embed="rId7"/>
+                          <a:stretch>
+                            <a:fillRect/>
+                          </a:stretch>
+                        </pic:blipFill>
+                        <pic:spPr>
+                          <a:xfrm>
+                            <a:off x="0" y="0"/>
+                            <a:ext cx="391886" cy="457200"/>
+                          </a:xfrm>
+                          <a:prstGeom prst="rect"/>
+                        </pic:spPr>
+                      </pic:pic>
+                    </a:graphicData>
+                  </a:graphic>
+                </wp:inline>
+              </w:drawing>
+            </w:r>
+          </w:p>
+        </w:tc>
+      </w:tr>
+      <w:tr>
+        <w:tc>
+          <w:tcPr>
+            <w:tcW w:type="dxa" w:w="4680"/>
+          </w:tcPr>
+          <w:p>
+            <w:r>
+              <w:t>Provider: Kirk Watkins, MD</w:t>
+            </w:r>
+          </w:p>
+        </w:tc>
+        <w:tc>
+          <w:tcPr>
+            <w:tcW w:type="dxa" w:w="4680"/>
+            <w:vMerge/>
+          </w:tcPr>
+          <w:p/>
+        </w:tc>
+      </w:tr>
+      <w:tr>
+        <w:tc>
+          <w:tcPr>
+            <w:tcW w:type="dxa" w:w="4680"/>
+          </w:tcPr>
+          <w:p>
+            <w:r>
+              <w:t>Date of Visit: 12/13/2017</w:t>
+            </w:r>
+          </w:p>
+        </w:tc>
+        <w:tc>
+          <w:tcPr>
+            <w:tcW w:type="dxa" w:w="4680"/>
+            <w:vMerge/>
+          </w:tcPr>
+          <w:p/>
+        </w:tc>
+      </w:tr>
+    </w:tbl>
+    <w:p>
+      <w:r>
+        <w:br w:type="page"/>
+      </w:r>
+    </w:p>
+    <w:tbl>
+      <w:tblPr>
+        <w:tblStyle w:val="TableGrid"/>
+        <w:tblW w:type="auto" w:w="0"/>
+        <w:tblLook w:firstColumn="1" w:firstRow="1" w:lastColumn="0" w:lastRow="0" w:noHBand="0" w:noVBand="1" w:val="04A0"/>
+      </w:tblPr>
+      <w:tblGrid>
+        <w:gridCol w:w="4680"/>
+        <w:gridCol w:w="4680"/>
+      </w:tblGrid>
+      <w:tr>
+        <w:tc>
+          <w:tcPr>
+            <w:tcW w:type="dxa" w:w="4680"/>
+          </w:tcPr>
+          <w:p>
+            <w:r>
+              <w:t>LUCERO, ELISEO</w:t>
+            </w:r>
+          </w:p>
+        </w:tc>
+        <w:tc>
+          <w:tcPr>
+            <w:tcW w:type="dxa" w:w="4680"/>
+            <w:vMerge w:val="restart"/>
+          </w:tcPr>
+          <w:p>
+            <w:pPr>
+              <w:jc w:val="right"/>
+            </w:pPr>
+            <w:r>
+              <w:drawing>
+                <wp:inline xmlns:a="http://schemas.openxmlformats.org/drawingml/2006/main" xmlns:pic="http://schemas.openxmlformats.org/drawingml/2006/picture">
+                  <wp:extent cx="1563914" cy="914400"/>
+                  <wp:docPr id="7" name="Picture 7"/>
+                  <wp:cNvGraphicFramePr>
+                    <a:graphicFrameLocks noChangeAspect="1"/>
+                  </wp:cNvGraphicFramePr>
+                  <a:graphic>
+                    <a:graphicData uri="http://schemas.openxmlformats.org/drawingml/2006/picture">
+                      <pic:pic>
+                        <pic:nvPicPr>
+                          <pic:cNvPr id="0" name="DRSDC_V_3CPT.bmp"/>
+                          <pic:cNvPicPr/>
+                        </pic:nvPicPr>
+                        <pic:blipFill>
+                          <a:blip r:embed="rId6"/>
+                          <a:stretch>
+                            <a:fillRect/>
+                          </a:stretch>
+                        </pic:blipFill>
+                        <pic:spPr>
+                          <a:xfrm>
+                            <a:off x="0" y="0"/>
+                            <a:ext cx="1563914" cy="914400"/>
+                          </a:xfrm>
+                          <a:prstGeom prst="rect"/>
+                        </pic:spPr>
+                      </pic:pic>
+                    </a:graphicData>
+                  </a:graphic>
+                </wp:inline>
+              </w:drawing>
+              <w:drawing>
+                <wp:inline xmlns:a="http://schemas.openxmlformats.org/drawingml/2006/main" xmlns:pic="http://schemas.openxmlformats.org/drawingml/2006/picture">
+                  <wp:extent cx="391886" cy="457200"/>
+                  <wp:docPr id="8" name="Picture 8"/>
+                  <wp:cNvGraphicFramePr>
+                    <a:graphicFrameLocks noChangeAspect="1"/>
+                  </wp:cNvGraphicFramePr>
+                  <a:graphic>
+                    <a:graphicData uri="http://schemas.openxmlformats.org/drawingml/2006/picture">
+                      <pic:pic>
+                        <pic:nvPicPr>
+                          <pic:cNvPr id="0" name="Accredited Center logo.bmp"/>
+                          <pic:cNvPicPr/>
+                        </pic:nvPicPr>
+                        <pic:blipFill>
+                          <a:blip r:embed="rId7"/>
+                          <a:stretch>
+                            <a:fillRect/>
+                          </a:stretch>
+                        </pic:blipFill>
+                        <pic:spPr>
+                          <a:xfrm>
+                            <a:off x="0" y="0"/>
+                            <a:ext cx="391886" cy="457200"/>
+                          </a:xfrm>
+                          <a:prstGeom prst="rect"/>
+                        </pic:spPr>
+                      </pic:pic>
+                    </a:graphicData>
+                  </a:graphic>
+                </wp:inline>
+              </w:drawing>
+            </w:r>
+          </w:p>
+        </w:tc>
+      </w:tr>
+      <w:tr>
+        <w:tc>
+          <w:tcPr>
+            <w:tcW w:type="dxa" w:w="4680"/>
+          </w:tcPr>
+          <w:p>
+            <w:r>
+              <w:t>Provider: Kirk Watkins, MD</w:t>
+            </w:r>
+          </w:p>
+        </w:tc>
+        <w:tc>
+          <w:tcPr>
+            <w:tcW w:type="dxa" w:w="4680"/>
+            <w:vMerge/>
+          </w:tcPr>
+          <w:p/>
+        </w:tc>
+      </w:tr>
+      <w:tr>
+        <w:tc>
+          <w:tcPr>
+            <w:tcW w:type="dxa" w:w="4680"/>
+          </w:tcPr>
+          <w:p>
+            <w:r>
+              <w:t>Date of Visit: 12/13/2017</w:t>
+            </w:r>
+          </w:p>
+        </w:tc>
+        <w:tc>
+          <w:tcPr>
+            <w:tcW w:type="dxa" w:w="4680"/>
+            <w:vMerge/>
+          </w:tcPr>
+          <w:p/>
+        </w:tc>
+      </w:tr>
+    </w:tbl>
+    <w:p>
+      <w:r>
+        <w:br w:type="page"/>
+      </w:r>
+    </w:p>
+    <w:tbl>
+      <w:tblPr>
+        <w:tblStyle w:val="TableGrid"/>
+        <w:tblW w:type="auto" w:w="0"/>
+        <w:tblLook w:firstColumn="1" w:firstRow="1" w:lastColumn="0" w:lastRow="0" w:noHBand="0" w:noVBand="1" w:val="04A0"/>
+      </w:tblPr>
+      <w:tblGrid>
+        <w:gridCol w:w="4680"/>
+        <w:gridCol w:w="4680"/>
+      </w:tblGrid>
+      <w:tr>
+        <w:tc>
+          <w:tcPr>
+            <w:tcW w:type="dxa" w:w="4680"/>
+          </w:tcPr>
+          <w:p>
+            <w:r>
+              <w:t>OTT, JOSEPH</w:t>
+            </w:r>
+          </w:p>
+        </w:tc>
+        <w:tc>
+          <w:tcPr>
+            <w:tcW w:type="dxa" w:w="4680"/>
+            <w:vMerge w:val="restart"/>
+          </w:tcPr>
+          <w:p>
+            <w:pPr>
+              <w:jc w:val="right"/>
+            </w:pPr>
+            <w:r>
+              <w:drawing>
+                <wp:inline xmlns:a="http://schemas.openxmlformats.org/drawingml/2006/main" xmlns:pic="http://schemas.openxmlformats.org/drawingml/2006/picture">
+                  <wp:extent cx="1563914" cy="914400"/>
+                  <wp:docPr id="9" name="Picture 9"/>
+                  <wp:cNvGraphicFramePr>
+                    <a:graphicFrameLocks noChangeAspect="1"/>
+                  </wp:cNvGraphicFramePr>
+                  <a:graphic>
+                    <a:graphicData uri="http://schemas.openxmlformats.org/drawingml/2006/picture">
+                      <pic:pic>
+                        <pic:nvPicPr>
+                          <pic:cNvPr id="0" name="DRSDC_V_3CPT.bmp"/>
+                          <pic:cNvPicPr/>
+                        </pic:nvPicPr>
+                        <pic:blipFill>
+                          <a:blip r:embed="rId6"/>
+                          <a:stretch>
+                            <a:fillRect/>
+                          </a:stretch>
+                        </pic:blipFill>
+                        <pic:spPr>
+                          <a:xfrm>
+                            <a:off x="0" y="0"/>
+                            <a:ext cx="1563914" cy="914400"/>
+                          </a:xfrm>
+                          <a:prstGeom prst="rect"/>
+                        </pic:spPr>
+                      </pic:pic>
+                    </a:graphicData>
+                  </a:graphic>
+                </wp:inline>
+              </w:drawing>
+              <w:drawing>
+                <wp:inline xmlns:a="http://schemas.openxmlformats.org/drawingml/2006/main" xmlns:pic="http://schemas.openxmlformats.org/drawingml/2006/picture">
+                  <wp:extent cx="391886" cy="457200"/>
+                  <wp:docPr id="10" name="Picture 10"/>
+                  <wp:cNvGraphicFramePr>
+                    <a:graphicFrameLocks noChangeAspect="1"/>
+                  </wp:cNvGraphicFramePr>
+                  <a:graphic>
+                    <a:graphicData uri="http://schemas.openxmlformats.org/drawingml/2006/picture">
+                      <pic:pic>
+                        <pic:nvPicPr>
+                          <pic:cNvPr id="0" name="Accredited Center logo.bmp"/>
+                          <pic:cNvPicPr/>
+                        </pic:nvPicPr>
+                        <pic:blipFill>
+                          <a:blip r:embed="rId7"/>
+                          <a:stretch>
+                            <a:fillRect/>
+                          </a:stretch>
+                        </pic:blipFill>
+                        <pic:spPr>
+                          <a:xfrm>
+                            <a:off x="0" y="0"/>
+                            <a:ext cx="391886" cy="457200"/>
+                          </a:xfrm>
+                          <a:prstGeom prst="rect"/>
+                        </pic:spPr>
+                      </pic:pic>
+                    </a:graphicData>
+                  </a:graphic>
+                </wp:inline>
+              </w:drawing>
+            </w:r>
+          </w:p>
+        </w:tc>
+      </w:tr>
+      <w:tr>
+        <w:tc>
+          <w:tcPr>
+            <w:tcW w:type="dxa" w:w="4680"/>
+          </w:tcPr>
+          <w:p>
+            <w:r>
+              <w:t>Provider: Kirk Watkins, MD</w:t>
+            </w:r>
+          </w:p>
+        </w:tc>
+        <w:tc>
+          <w:tcPr>
+            <w:tcW w:type="dxa" w:w="4680"/>
+            <w:vMerge/>
+          </w:tcPr>
+          <w:p/>
+        </w:tc>
+      </w:tr>
+      <w:tr>
+        <w:tc>
+          <w:tcPr>
+            <w:tcW w:type="dxa" w:w="4680"/>
+          </w:tcPr>
+          <w:p>
+            <w:r>
+              <w:t>Date of Visit: 12/13/2017</w:t>
+            </w:r>
+          </w:p>
+        </w:tc>
+        <w:tc>
+          <w:tcPr>
+            <w:tcW w:type="dxa" w:w="4680"/>
+            <w:vMerge/>
+          </w:tcPr>
+          <w:p/>
+        </w:tc>
+      </w:tr>
+    </w:tbl>
+    <w:p>
+      <w:r>
+        <w:br w:type="page"/>
+      </w:r>
+    </w:p>
+    <w:tbl>
+      <w:tblPr>
+        <w:tblStyle w:val="TableGrid"/>
+        <w:tblW w:type="auto" w:w="0"/>
+        <w:tblLook w:firstColumn="1" w:firstRow="1" w:lastColumn="0" w:lastRow="0" w:noHBand="0" w:noVBand="1" w:val="04A0"/>
+      </w:tblPr>
+      <w:tblGrid>
+        <w:gridCol w:w="4680"/>
+        <w:gridCol w:w="4680"/>
+      </w:tblGrid>
+      <w:tr>
+        <w:tc>
+          <w:tcPr>
+            <w:tcW w:type="dxa" w:w="4680"/>
+          </w:tcPr>
+          <w:p>
+            <w:r>
+              <w:t>THOMPSON, MAX</w:t>
+            </w:r>
+          </w:p>
+        </w:tc>
+        <w:tc>
+          <w:tcPr>
+            <w:tcW w:type="dxa" w:w="4680"/>
+            <w:vMerge w:val="restart"/>
+          </w:tcPr>
+          <w:p>
+            <w:pPr>
+              <w:jc w:val="right"/>
+            </w:pPr>
+            <w:r>
+              <w:drawing>
+                <wp:inline xmlns:a="http://schemas.openxmlformats.org/drawingml/2006/main" xmlns:pic="http://schemas.openxmlformats.org/drawingml/2006/picture">
+                  <wp:extent cx="1563914" cy="914400"/>
+                  <wp:docPr id="11" name="Picture 11"/>
+                  <wp:cNvGraphicFramePr>
+                    <a:graphicFrameLocks noChangeAspect="1"/>
+                  </wp:cNvGraphicFramePr>
+                  <a:graphic>
+                    <a:graphicData uri="http://schemas.openxmlformats.org/drawingml/2006/picture">
+                      <pic:pic>
+                        <pic:nvPicPr>
+                          <pic:cNvPr id="0" name="DRSDC_V_3CPT.bmp"/>
+                          <pic:cNvPicPr/>
+                        </pic:nvPicPr>
+                        <pic:blipFill>
+                          <a:blip r:embed="rId6"/>
+                          <a:stretch>
+                            <a:fillRect/>
+                          </a:stretch>
+                        </pic:blipFill>
+                        <pic:spPr>
+                          <a:xfrm>
+                            <a:off x="0" y="0"/>
+                            <a:ext cx="1563914" cy="914400"/>
+                          </a:xfrm>
+                          <a:prstGeom prst="rect"/>
+                        </pic:spPr>
+                      </pic:pic>
+                    </a:graphicData>
+                  </a:graphic>
+                </wp:inline>
+              </w:drawing>
+              <w:drawing>
+                <wp:inline xmlns:a="http://schemas.openxmlformats.org/drawingml/2006/main" xmlns:pic="http://schemas.openxmlformats.org/drawingml/2006/picture">
+                  <wp:extent cx="391886" cy="457200"/>
+                  <wp:docPr id="12" name="Picture 12"/>
+                  <wp:cNvGraphicFramePr>
+                    <a:graphicFrameLocks noChangeAspect="1"/>
+                  </wp:cNvGraphicFramePr>
+                  <a:graphic>
+                    <a:graphicData uri="http://schemas.openxmlformats.org/drawingml/2006/picture">
+                      <pic:pic>
+                        <pic:nvPicPr>
+                          <pic:cNvPr id="0" name="Accredited Center logo.bmp"/>
+                          <pic:cNvPicPr/>
+                        </pic:nvPicPr>
+                        <pic:blipFill>
+                          <a:blip r:embed="rId7"/>
+                          <a:stretch>
+                            <a:fillRect/>
+                          </a:stretch>
+                        </pic:blipFill>
+                        <pic:spPr>
+                          <a:xfrm>
+                            <a:off x="0" y="0"/>
+                            <a:ext cx="391886" cy="457200"/>
+                          </a:xfrm>
+                          <a:prstGeom prst="rect"/>
+                        </pic:spPr>
+                      </pic:pic>
+                    </a:graphicData>
+                  </a:graphic>
+                </wp:inline>
+              </w:drawing>
+            </w:r>
+          </w:p>
+        </w:tc>
+      </w:tr>
+      <w:tr>
+        <w:tc>
+          <w:tcPr>
+            <w:tcW w:type="dxa" w:w="4680"/>
+          </w:tcPr>
+          <w:p>
+            <w:r>
+              <w:t>Provider: Kirk Watkins, MD</w:t>
+            </w:r>
+          </w:p>
+        </w:tc>
+        <w:tc>
+          <w:tcPr>
+            <w:tcW w:type="dxa" w:w="4680"/>
+            <w:vMerge/>
+          </w:tcPr>
+          <w:p/>
+        </w:tc>
+      </w:tr>
+      <w:tr>
+        <w:tc>
+          <w:tcPr>
+            <w:tcW w:type="dxa" w:w="4680"/>
+          </w:tcPr>
+          <w:p>
+            <w:r>
+              <w:t>Date of Visit: 12/13/2017</w:t>
+            </w:r>
+          </w:p>
+        </w:tc>
+        <w:tc>
+          <w:tcPr>
+            <w:tcW w:type="dxa" w:w="4680"/>
+            <w:vMerge/>
+          </w:tcPr>
+          <w:p/>
+        </w:tc>
+      </w:tr>
+    </w:tbl>
+    <w:p>
+      <w:r>
+        <w:br w:type="page"/>
+      </w:r>
+    </w:p>
+    <w:tbl>
+      <w:tblPr>
+        <w:tblStyle w:val="TableGrid"/>
+        <w:tblW w:type="auto" w:w="0"/>
+        <w:tblLook w:firstColumn="1" w:firstRow="1" w:lastColumn="0" w:lastRow="0" w:noHBand="0" w:noVBand="1" w:val="04A0"/>
+      </w:tblPr>
+      <w:tblGrid>
+        <w:gridCol w:w="4680"/>
+        <w:gridCol w:w="4680"/>
+      </w:tblGrid>
+      <w:tr>
+        <w:tc>
+          <w:tcPr>
+            <w:tcW w:type="dxa" w:w="4680"/>
+          </w:tcPr>
+          <w:p>
+            <w:r>
+              <w:t>TSINNIJINNIE, BERNIECE</w:t>
+            </w:r>
+          </w:p>
+        </w:tc>
+        <w:tc>
+          <w:tcPr>
+            <w:tcW w:type="dxa" w:w="4680"/>
+            <w:vMerge w:val="restart"/>
+          </w:tcPr>
+          <w:p>
+            <w:pPr>
+              <w:jc w:val="right"/>
+            </w:pPr>
+            <w:r>
+              <w:drawing>
+                <wp:inline xmlns:a="http://schemas.openxmlformats.org/drawingml/2006/main" xmlns:pic="http://schemas.openxmlformats.org/drawingml/2006/picture">
+                  <wp:extent cx="1563914" cy="914400"/>
+                  <wp:docPr id="13" name="Picture 13"/>
+                  <wp:cNvGraphicFramePr>
+                    <a:graphicFrameLocks noChangeAspect="1"/>
+                  </wp:cNvGraphicFramePr>
+                  <a:graphic>
+                    <a:graphicData uri="http://schemas.openxmlformats.org/drawingml/2006/picture">
+                      <pic:pic>
+                        <pic:nvPicPr>
+                          <pic:cNvPr id="0" name="DRSDC_V_3CPT.bmp"/>
+                          <pic:cNvPicPr/>
+                        </pic:nvPicPr>
+                        <pic:blipFill>
+                          <a:blip r:embed="rId6"/>
+                          <a:stretch>
+                            <a:fillRect/>
+                          </a:stretch>
+                        </pic:blipFill>
+                        <pic:spPr>
+                          <a:xfrm>
+                            <a:off x="0" y="0"/>
+                            <a:ext cx="1563914" cy="914400"/>
+                          </a:xfrm>
+                          <a:prstGeom prst="rect"/>
+                        </pic:spPr>
+                      </pic:pic>
+                    </a:graphicData>
+                  </a:graphic>
+                </wp:inline>
+              </w:drawing>
+              <w:drawing>
+                <wp:inline xmlns:a="http://schemas.openxmlformats.org/drawingml/2006/main" xmlns:pic="http://schemas.openxmlformats.org/drawingml/2006/picture">
+                  <wp:extent cx="391886" cy="457200"/>
+                  <wp:docPr id="14" name="Picture 14"/>
+                  <wp:cNvGraphicFramePr>
+                    <a:graphicFrameLocks noChangeAspect="1"/>
+                  </wp:cNvGraphicFramePr>
+                  <a:graphic>
+                    <a:graphicData uri="http://schemas.openxmlformats.org/drawingml/2006/picture">
+                      <pic:pic>
+                        <pic:nvPicPr>
+                          <pic:cNvPr id="0" name="Accredited Center logo.bmp"/>
+                          <pic:cNvPicPr/>
+                        </pic:nvPicPr>
+                        <pic:blipFill>
+                          <a:blip r:embed="rId7"/>
+                          <a:stretch>
+                            <a:fillRect/>
+                          </a:stretch>
+                        </pic:blipFill>
+                        <pic:spPr>
+                          <a:xfrm>
+                            <a:off x="0" y="0"/>
+                            <a:ext cx="391886" cy="457200"/>
+                          </a:xfrm>
+                          <a:prstGeom prst="rect"/>
+                        </pic:spPr>
+                      </pic:pic>
+                    </a:graphicData>
+                  </a:graphic>
+                </wp:inline>
+              </w:drawing>
+            </w:r>
+          </w:p>
+        </w:tc>
+      </w:tr>
+      <w:tr>
+        <w:tc>
+          <w:tcPr>
+            <w:tcW w:type="dxa" w:w="4680"/>
+          </w:tcPr>
+          <w:p>
+            <w:r>
+              <w:t>Provider: Kirk Watkins, MD</w:t>
+            </w:r>
+          </w:p>
+        </w:tc>
+        <w:tc>
+          <w:tcPr>
+            <w:tcW w:type="dxa" w:w="4680"/>
+            <w:vMerge/>
+          </w:tcPr>
+          <w:p/>
+        </w:tc>
+      </w:tr>
+      <w:tr>
+        <w:tc>
+          <w:tcPr>
+            <w:tcW w:type="dxa" w:w="4680"/>
+          </w:tcPr>
+          <w:p>
+            <w:r>
+              <w:t>Date of Visit: 12/13/2017</w:t>
+            </w:r>
+          </w:p>
+        </w:tc>
+        <w:tc>
+          <w:tcPr>
+            <w:tcW w:type="dxa" w:w="4680"/>
+            <w:vMerge/>
+          </w:tcPr>
+          <w:p/>
+        </w:tc>
+      </w:tr>
+    </w:tbl>
+    <w:p>
+      <w:r>
+        <w:br w:type="page"/>
+      </w:r>
+    </w:p>
+    <w:tbl>
+      <w:tblPr>
+        <w:tblStyle w:val="TableGrid"/>
+        <w:tblW w:type="auto" w:w="0"/>
+        <w:tblLook w:firstColumn="1" w:firstRow="1" w:lastColumn="0" w:lastRow="0" w:noHBand="0" w:noVBand="1" w:val="04A0"/>
+      </w:tblPr>
+      <w:tblGrid>
+        <w:gridCol w:w="4680"/>
+        <w:gridCol w:w="4680"/>
+      </w:tblGrid>
+      <w:tr>
+        <w:tc>
+          <w:tcPr>
+            <w:tcW w:type="dxa" w:w="4680"/>
+          </w:tcPr>
+          <w:p>
+            <w:r>
+              <w:t>HEPNER, MARK</w:t>
+            </w:r>
+          </w:p>
+        </w:tc>
+        <w:tc>
+          <w:tcPr>
+            <w:tcW w:type="dxa" w:w="4680"/>
+            <w:vMerge w:val="restart"/>
+          </w:tcPr>
+          <w:p>
+            <w:pPr>
+              <w:jc w:val="right"/>
+            </w:pPr>
+            <w:r>
+              <w:drawing>
+                <wp:inline xmlns:a="http://schemas.openxmlformats.org/drawingml/2006/main" xmlns:pic="http://schemas.openxmlformats.org/drawingml/2006/picture">
+                  <wp:extent cx="1563914" cy="914400"/>
+                  <wp:docPr id="15" name="Picture 15"/>
+                  <wp:cNvGraphicFramePr>
+                    <a:graphicFrameLocks noChangeAspect="1"/>
+                  </wp:cNvGraphicFramePr>
+                  <a:graphic>
+                    <a:graphicData uri="http://schemas.openxmlformats.org/drawingml/2006/picture">
+                      <pic:pic>
+                        <pic:nvPicPr>
+                          <pic:cNvPr id="0" name="DRSDC_V_3CPT.bmp"/>
+                          <pic:cNvPicPr/>
+                        </pic:nvPicPr>
+                        <pic:blipFill>
+                          <a:blip r:embed="rId6"/>
+                          <a:stretch>
+                            <a:fillRect/>
+                          </a:stretch>
+                        </pic:blipFill>
+                        <pic:spPr>
+                          <a:xfrm>
+                            <a:off x="0" y="0"/>
+                            <a:ext cx="1563914" cy="914400"/>
+                          </a:xfrm>
+                          <a:prstGeom prst="rect"/>
+                        </pic:spPr>
+                      </pic:pic>
+                    </a:graphicData>
+                  </a:graphic>
+                </wp:inline>
+              </w:drawing>
+              <w:drawing>
+                <wp:inline xmlns:a="http://schemas.openxmlformats.org/drawingml/2006/main" xmlns:pic="http://schemas.openxmlformats.org/drawingml/2006/picture">
+                  <wp:extent cx="391886" cy="457200"/>
+                  <wp:docPr id="16" name="Picture 16"/>
+                  <wp:cNvGraphicFramePr>
+                    <a:graphicFrameLocks noChangeAspect="1"/>
+                  </wp:cNvGraphicFramePr>
+                  <a:graphic>
+                    <a:graphicData uri="http://schemas.openxmlformats.org/drawingml/2006/picture">
+                      <pic:pic>
+                        <pic:nvPicPr>
+                          <pic:cNvPr id="0" name="Accredited Center logo.bmp"/>
+                          <pic:cNvPicPr/>
+                        </pic:nvPicPr>
+                        <pic:blipFill>
+                          <a:blip r:embed="rId7"/>
+                          <a:stretch>
+                            <a:fillRect/>
+                          </a:stretch>
+                        </pic:blipFill>
+                        <pic:spPr>
+                          <a:xfrm>
+                            <a:off x="0" y="0"/>
+                            <a:ext cx="391886" cy="457200"/>
+                          </a:xfrm>
+                          <a:prstGeom prst="rect"/>
+                        </pic:spPr>
+                      </pic:pic>
+                    </a:graphicData>
+                  </a:graphic>
+                </wp:inline>
+              </w:drawing>
+            </w:r>
+          </w:p>
+        </w:tc>
+      </w:tr>
+      <w:tr>
+        <w:tc>
+          <w:tcPr>
+            <w:tcW w:type="dxa" w:w="4680"/>
+          </w:tcPr>
+          <w:p>
+            <w:r>
+              <w:t>Provider: Kirk Watkins, MD</w:t>
+            </w:r>
+          </w:p>
+        </w:tc>
+        <w:tc>
+          <w:tcPr>
+            <w:tcW w:type="dxa" w:w="4680"/>
+            <w:vMerge/>
+          </w:tcPr>
+          <w:p/>
+        </w:tc>
+      </w:tr>
+      <w:tr>
+        <w:tc>
+          <w:tcPr>
+            <w:tcW w:type="dxa" w:w="4680"/>
+          </w:tcPr>
+          <w:p>
+            <w:r>
+              <w:t>Date of Visit: 12/13/2017</w:t>
+            </w:r>
+          </w:p>
+        </w:tc>
+        <w:tc>
+          <w:tcPr>
+            <w:tcW w:type="dxa" w:w="4680"/>
+            <w:vMerge/>
+          </w:tcPr>
+          <w:p/>
+        </w:tc>
+      </w:tr>
+    </w:tbl>
+    <w:p>
+      <w:r>
+        <w:br w:type="page"/>
+      </w:r>
+    </w:p>
+    <w:tbl>
+      <w:tblPr>
+        <w:tblStyle w:val="TableGrid"/>
+        <w:tblW w:type="auto" w:w="0"/>
+        <w:tblLook w:firstColumn="1" w:firstRow="1" w:lastColumn="0" w:lastRow="0" w:noHBand="0" w:noVBand="1" w:val="04A0"/>
+      </w:tblPr>
+      <w:tblGrid>
+        <w:gridCol w:w="4680"/>
+        <w:gridCol w:w="4680"/>
+      </w:tblGrid>
+      <w:tr>
+        <w:tc>
+          <w:tcPr>
+            <w:tcW w:type="dxa" w:w="4680"/>
+          </w:tcPr>
+          <w:p>
+            <w:r>
+              <w:t>DJAHANBANI, ATTESSA</w:t>
+            </w:r>
+          </w:p>
+        </w:tc>
+        <w:tc>
+          <w:tcPr>
+            <w:tcW w:type="dxa" w:w="4680"/>
+            <w:vMerge w:val="restart"/>
+          </w:tcPr>
+          <w:p>
+            <w:pPr>
+              <w:jc w:val="right"/>
+            </w:pPr>
+            <w:r>
+              <w:drawing>
+                <wp:inline xmlns:a="http://schemas.openxmlformats.org/drawingml/2006/main" xmlns:pic="http://schemas.openxmlformats.org/drawingml/2006/picture">
+                  <wp:extent cx="1563914" cy="914400"/>
+                  <wp:docPr id="17" name="Picture 17"/>
+                  <wp:cNvGraphicFramePr>
+                    <a:graphicFrameLocks noChangeAspect="1"/>
+                  </wp:cNvGraphicFramePr>
+                  <a:graphic>
+                    <a:graphicData uri="http://schemas.openxmlformats.org/drawingml/2006/picture">
+                      <pic:pic>
+                        <pic:nvPicPr>
+                          <pic:cNvPr id="0" name="DRSDC_V_3CPT.bmp"/>
+                          <pic:cNvPicPr/>
+                        </pic:nvPicPr>
+                        <pic:blipFill>
+                          <a:blip r:embed="rId6"/>
+                          <a:stretch>
+                            <a:fillRect/>
+                          </a:stretch>
+                        </pic:blipFill>
+                        <pic:spPr>
+                          <a:xfrm>
+                            <a:off x="0" y="0"/>
+                            <a:ext cx="1563914" cy="914400"/>
+                          </a:xfrm>
+                          <a:prstGeom prst="rect"/>
+                        </pic:spPr>
+                      </pic:pic>
+                    </a:graphicData>
+                  </a:graphic>
+                </wp:inline>
+              </w:drawing>
+              <w:drawing>
+                <wp:inline xmlns:a="http://schemas.openxmlformats.org/drawingml/2006/main" xmlns:pic="http://schemas.openxmlformats.org/drawingml/2006/picture">
+                  <wp:extent cx="391886" cy="457200"/>
+                  <wp:docPr id="18" name="Picture 18"/>
+                  <wp:cNvGraphicFramePr>
+                    <a:graphicFrameLocks noChangeAspect="1"/>
+                  </wp:cNvGraphicFramePr>
+                  <a:graphic>
+                    <a:graphicData uri="http://schemas.openxmlformats.org/drawingml/2006/picture">
+                      <pic:pic>
+                        <pic:nvPicPr>
+                          <pic:cNvPr id="0" name="Accredited Center logo.bmp"/>
+                          <pic:cNvPicPr/>
+                        </pic:nvPicPr>
+                        <pic:blipFill>
+                          <a:blip r:embed="rId7"/>
+                          <a:stretch>
+                            <a:fillRect/>
+                          </a:stretch>
+                        </pic:blipFill>
+                        <pic:spPr>
+                          <a:xfrm>
+                            <a:off x="0" y="0"/>
+                            <a:ext cx="391886" cy="457200"/>
+                          </a:xfrm>
+                          <a:prstGeom prst="rect"/>
+                        </pic:spPr>
+                      </pic:pic>
+                    </a:graphicData>
+                  </a:graphic>
+                </wp:inline>
+              </w:drawing>
+            </w:r>
+          </w:p>
+        </w:tc>
+      </w:tr>
+      <w:tr>
+        <w:tc>
+          <w:tcPr>
+            <w:tcW w:type="dxa" w:w="4680"/>
+          </w:tcPr>
+          <w:p>
+            <w:r>
+              <w:t>Provider: Kirk Watkins, MD</w:t>
+            </w:r>
+          </w:p>
+        </w:tc>
+        <w:tc>
+          <w:tcPr>
+            <w:tcW w:type="dxa" w:w="4680"/>
+            <w:vMerge/>
+          </w:tcPr>
+          <w:p/>
+        </w:tc>
+      </w:tr>
+      <w:tr>
+        <w:tc>
+          <w:tcPr>
+            <w:tcW w:type="dxa" w:w="4680"/>
+          </w:tcPr>
+          <w:p>
+            <w:r>
+              <w:t>Date of Visit: 12/13/2017</w:t>
+            </w:r>
+          </w:p>
+        </w:tc>
+        <w:tc>
+          <w:tcPr>
+            <w:tcW w:type="dxa" w:w="4680"/>
+            <w:vMerge/>
+          </w:tcPr>
+          <w:p/>
+        </w:tc>
+      </w:tr>
+    </w:tbl>
+    <w:p>
+      <w:r>
+        <w:br w:type="page"/>
+      </w:r>
+    </w:p>
+    <w:tbl>
+      <w:tblPr>
+        <w:tblStyle w:val="TableGrid"/>
+        <w:tblW w:type="auto" w:w="0"/>
+        <w:tblLook w:firstColumn="1" w:firstRow="1" w:lastColumn="0" w:lastRow="0" w:noHBand="0" w:noVBand="1" w:val="04A0"/>
+      </w:tblPr>
+      <w:tblGrid>
+        <w:gridCol w:w="4680"/>
+        <w:gridCol w:w="4680"/>
+      </w:tblGrid>
+      <w:tr>
+        <w:tc>
+          <w:tcPr>
+            <w:tcW w:type="dxa" w:w="4680"/>
+          </w:tcPr>
+          <w:p>
+            <w:r>
+              <w:t>CLEVELAND, DONALD</w:t>
+            </w:r>
+          </w:p>
+        </w:tc>
+        <w:tc>
+          <w:tcPr>
+            <w:tcW w:type="dxa" w:w="4680"/>
+            <w:vMerge w:val="restart"/>
+          </w:tcPr>
+          <w:p>
+            <w:pPr>
+              <w:jc w:val="right"/>
+            </w:pPr>
+            <w:r>
+              <w:drawing>
+                <wp:inline xmlns:a="http://schemas.openxmlformats.org/drawingml/2006/main" xmlns:pic="http://schemas.openxmlformats.org/drawingml/2006/picture">
+                  <wp:extent cx="1563914" cy="914400"/>
+                  <wp:docPr id="19" name="Picture 19"/>
+                  <wp:cNvGraphicFramePr>
+                    <a:graphicFrameLocks noChangeAspect="1"/>
+                  </wp:cNvGraphicFramePr>
+                  <a:graphic>
+                    <a:graphicData uri="http://schemas.openxmlformats.org/drawingml/2006/picture">
+                      <pic:pic>
+                        <pic:nvPicPr>
+                          <pic:cNvPr id="0" name="DRSDC_V_3CPT.bmp"/>
+                          <pic:cNvPicPr/>
+                        </pic:nvPicPr>
+                        <pic:blipFill>
+                          <a:blip r:embed="rId6"/>
+                          <a:stretch>
+                            <a:fillRect/>
+                          </a:stretch>
+                        </pic:blipFill>
+                        <pic:spPr>
+                          <a:xfrm>
+                            <a:off x="0" y="0"/>
+                            <a:ext cx="1563914" cy="914400"/>
+                          </a:xfrm>
+                          <a:prstGeom prst="rect"/>
+                        </pic:spPr>
+                      </pic:pic>
+                    </a:graphicData>
+                  </a:graphic>
+                </wp:inline>
+              </w:drawing>
+              <w:drawing>
+                <wp:inline xmlns:a="http://schemas.openxmlformats.org/drawingml/2006/main" xmlns:pic="http://schemas.openxmlformats.org/drawingml/2006/picture">
+                  <wp:extent cx="391886" cy="457200"/>
+                  <wp:docPr id="20" name="Picture 20"/>
+                  <wp:cNvGraphicFramePr>
+                    <a:graphicFrameLocks noChangeAspect="1"/>
+                  </wp:cNvGraphicFramePr>
+                  <a:graphic>
+                    <a:graphicData uri="http://schemas.openxmlformats.org/drawingml/2006/picture">
+                      <pic:pic>
+                        <pic:nvPicPr>
+                          <pic:cNvPr id="0" name="Accredited Center logo.bmp"/>
+                          <pic:cNvPicPr/>
+                        </pic:nvPicPr>
+                        <pic:blipFill>
+                          <a:blip r:embed="rId7"/>
+                          <a:stretch>
+                            <a:fillRect/>
+                          </a:stretch>
+                        </pic:blipFill>
+                        <pic:spPr>
+                          <a:xfrm>
+                            <a:off x="0" y="0"/>
+                            <a:ext cx="391886" cy="457200"/>
+                          </a:xfrm>
+                          <a:prstGeom prst="rect"/>
+                        </pic:spPr>
+                      </pic:pic>
+                    </a:graphicData>
+                  </a:graphic>
+                </wp:inline>
+              </w:drawing>
+            </w:r>
+          </w:p>
+        </w:tc>
+      </w:tr>
+      <w:tr>
+        <w:tc>
+          <w:tcPr>
+            <w:tcW w:type="dxa" w:w="4680"/>
+          </w:tcPr>
+          <w:p>
+            <w:r>
+              <w:t>Provider: Kirk Watkins, MD</w:t>
+            </w:r>
+          </w:p>
+        </w:tc>
+        <w:tc>
+          <w:tcPr>
+            <w:tcW w:type="dxa" w:w="4680"/>
+            <w:vMerge/>
+          </w:tcPr>
+          <w:p/>
+        </w:tc>
+      </w:tr>
+      <w:tr>
+        <w:tc>
+          <w:tcPr>
+            <w:tcW w:type="dxa" w:w="4680"/>
+          </w:tcPr>
+          <w:p>
+            <w:r>
+              <w:t>Date of Visit: 12/13/2017</w:t>
+            </w:r>
+          </w:p>
+        </w:tc>
+        <w:tc>
+          <w:tcPr>
+            <w:tcW w:type="dxa" w:w="4680"/>
+            <w:vMerge/>
+          </w:tcPr>
+          <w:p/>
+        </w:tc>
+      </w:tr>
+    </w:tbl>
     <w:sectPr>
       <w:pgSz w:w="12240" w:h="15840"/>
       <w:pgMar w:top="1440" w:right="1440" w:bottom="1440" w:left="1440" w:header="708" w:footer="708" w:gutter="0"/>

</xml_diff>

<commit_message>
Working on making copy automatic
</commit_message>
<xml_diff>
--- a/patient.docx
+++ b/patient.docx
@@ -19,7 +19,7 @@
           </w:tcPr>
           <w:p>
             <w:r>
-              <w:t>HAMILTON, RAMONA</w:t>
+              <w:t>HOFHEINS, ZOE</w:t>
             </w:r>
           </w:p>
         </w:tc>
@@ -127,7 +127,7 @@
           </w:tcPr>
           <w:p>
             <w:r>
-              <w:t>Date of Visit: 12/13/2017</w:t>
+              <w:t>Date of Visit: 12/11/2017</w:t>
             </w:r>
           </w:p>
         </w:tc>
@@ -162,7 +162,7 @@
           </w:tcPr>
           <w:p>
             <w:r>
-              <w:t>ROMNEY, RONALD</w:t>
+              <w:t>MCKONE, ZACKARY</w:t>
             </w:r>
           </w:p>
         </w:tc>
@@ -270,7 +270,7 @@
           </w:tcPr>
           <w:p>
             <w:r>
-              <w:t>Date of Visit: 12/13/2017</w:t>
+              <w:t>Date of Visit: 12/11/2017</w:t>
             </w:r>
           </w:p>
         </w:tc>
@@ -305,7 +305,7 @@
           </w:tcPr>
           <w:p>
             <w:r>
-              <w:t>MAXFIELD, LEROY</w:t>
+              <w:t>ELLIS, JANA</w:t>
             </w:r>
           </w:p>
         </w:tc>
@@ -413,7 +413,7 @@
           </w:tcPr>
           <w:p>
             <w:r>
-              <w:t>Date of Visit: 12/13/2017</w:t>
+              <w:t>Date of Visit: 12/11/2017</w:t>
             </w:r>
           </w:p>
         </w:tc>
@@ -448,7 +448,7 @@
           </w:tcPr>
           <w:p>
             <w:r>
-              <w:t>LUCERO, ELISEO</w:t>
+              <w:t>AXTON, RONALD</w:t>
             </w:r>
           </w:p>
         </w:tc>
@@ -556,7 +556,7 @@
           </w:tcPr>
           <w:p>
             <w:r>
-              <w:t>Date of Visit: 12/13/2017</w:t>
+              <w:t>Date of Visit: 12/11/2017</w:t>
             </w:r>
           </w:p>
         </w:tc>
@@ -591,7 +591,7 @@
           </w:tcPr>
           <w:p>
             <w:r>
-              <w:t>OTT, JOSEPH</w:t>
+              <w:t>DRATTER, DEBORAH</w:t>
             </w:r>
           </w:p>
         </w:tc>
@@ -699,7 +699,7 @@
           </w:tcPr>
           <w:p>
             <w:r>
-              <w:t>Date of Visit: 12/13/2017</w:t>
+              <w:t>Date of Visit: 12/11/2017</w:t>
             </w:r>
           </w:p>
         </w:tc>
@@ -734,7 +734,7 @@
           </w:tcPr>
           <w:p>
             <w:r>
-              <w:t>THOMPSON, MAX</w:t>
+              <w:t>GREEN, SHEILA</w:t>
             </w:r>
           </w:p>
         </w:tc>
@@ -842,7 +842,7 @@
           </w:tcPr>
           <w:p>
             <w:r>
-              <w:t>Date of Visit: 12/13/2017</w:t>
+              <w:t>Date of Visit: 12/11/2017</w:t>
             </w:r>
           </w:p>
         </w:tc>
@@ -877,7 +877,7 @@
           </w:tcPr>
           <w:p>
             <w:r>
-              <w:t>TSINNIJINNIE, BERNIECE</w:t>
+              <w:t>ACOSTA, DIEGO</w:t>
             </w:r>
           </w:p>
         </w:tc>
@@ -985,7 +985,7 @@
           </w:tcPr>
           <w:p>
             <w:r>
-              <w:t>Date of Visit: 12/13/2017</w:t>
+              <w:t>Date of Visit: 12/11/2017</w:t>
             </w:r>
           </w:p>
         </w:tc>
@@ -1020,7 +1020,7 @@
           </w:tcPr>
           <w:p>
             <w:r>
-              <w:t>HEPNER, MARK</w:t>
+              <w:t>NP, for</w:t>
             </w:r>
           </w:p>
         </w:tc>
@@ -1128,7 +1128,7 @@
           </w:tcPr>
           <w:p>
             <w:r>
-              <w:t>Date of Visit: 12/13/2017</w:t>
+              <w:t>Date of Visit: 12/11/2017</w:t>
             </w:r>
           </w:p>
         </w:tc>
@@ -1163,7 +1163,7 @@
           </w:tcPr>
           <w:p>
             <w:r>
-              <w:t>DJAHANBANI, ATTESSA</w:t>
+              <w:t>FINN, JAMES</w:t>
             </w:r>
           </w:p>
         </w:tc>
@@ -1271,7 +1271,7 @@
           </w:tcPr>
           <w:p>
             <w:r>
-              <w:t>Date of Visit: 12/13/2017</w:t>
+              <w:t>Date of Visit: 12/11/2017</w:t>
             </w:r>
           </w:p>
         </w:tc>
@@ -1306,7 +1306,7 @@
           </w:tcPr>
           <w:p>
             <w:r>
-              <w:t>CLEVELAND, DONALD</w:t>
+              <w:t>LAPSYS, DANIEL</w:t>
             </w:r>
           </w:p>
         </w:tc>
@@ -1414,7 +1414,150 @@
           </w:tcPr>
           <w:p>
             <w:r>
-              <w:t>Date of Visit: 12/13/2017</w:t>
+              <w:t>Date of Visit: 12/11/2017</w:t>
+            </w:r>
+          </w:p>
+        </w:tc>
+        <w:tc>
+          <w:tcPr>
+            <w:tcW w:type="dxa" w:w="4680"/>
+            <w:vMerge/>
+          </w:tcPr>
+          <w:p/>
+        </w:tc>
+      </w:tr>
+    </w:tbl>
+    <w:p>
+      <w:r>
+        <w:br w:type="page"/>
+      </w:r>
+    </w:p>
+    <w:tbl>
+      <w:tblPr>
+        <w:tblStyle w:val="TableGrid"/>
+        <w:tblW w:type="auto" w:w="0"/>
+        <w:tblLook w:firstColumn="1" w:firstRow="1" w:lastColumn="0" w:lastRow="0" w:noHBand="0" w:noVBand="1" w:val="04A0"/>
+      </w:tblPr>
+      <w:tblGrid>
+        <w:gridCol w:w="4680"/>
+        <w:gridCol w:w="4680"/>
+      </w:tblGrid>
+      <w:tr>
+        <w:tc>
+          <w:tcPr>
+            <w:tcW w:type="dxa" w:w="4680"/>
+          </w:tcPr>
+          <w:p>
+            <w:r>
+              <w:t>RAWLE, MARNIE</w:t>
+            </w:r>
+          </w:p>
+        </w:tc>
+        <w:tc>
+          <w:tcPr>
+            <w:tcW w:type="dxa" w:w="4680"/>
+            <w:vMerge w:val="restart"/>
+          </w:tcPr>
+          <w:p>
+            <w:pPr>
+              <w:jc w:val="right"/>
+            </w:pPr>
+            <w:r>
+              <w:drawing>
+                <wp:inline xmlns:a="http://schemas.openxmlformats.org/drawingml/2006/main" xmlns:pic="http://schemas.openxmlformats.org/drawingml/2006/picture">
+                  <wp:extent cx="1563914" cy="914400"/>
+                  <wp:docPr id="21" name="Picture 21"/>
+                  <wp:cNvGraphicFramePr>
+                    <a:graphicFrameLocks noChangeAspect="1"/>
+                  </wp:cNvGraphicFramePr>
+                  <a:graphic>
+                    <a:graphicData uri="http://schemas.openxmlformats.org/drawingml/2006/picture">
+                      <pic:pic>
+                        <pic:nvPicPr>
+                          <pic:cNvPr id="0" name="DRSDC_V_3CPT.bmp"/>
+                          <pic:cNvPicPr/>
+                        </pic:nvPicPr>
+                        <pic:blipFill>
+                          <a:blip r:embed="rId6"/>
+                          <a:stretch>
+                            <a:fillRect/>
+                          </a:stretch>
+                        </pic:blipFill>
+                        <pic:spPr>
+                          <a:xfrm>
+                            <a:off x="0" y="0"/>
+                            <a:ext cx="1563914" cy="914400"/>
+                          </a:xfrm>
+                          <a:prstGeom prst="rect"/>
+                        </pic:spPr>
+                      </pic:pic>
+                    </a:graphicData>
+                  </a:graphic>
+                </wp:inline>
+              </w:drawing>
+              <w:drawing>
+                <wp:inline xmlns:a="http://schemas.openxmlformats.org/drawingml/2006/main" xmlns:pic="http://schemas.openxmlformats.org/drawingml/2006/picture">
+                  <wp:extent cx="391886" cy="457200"/>
+                  <wp:docPr id="22" name="Picture 22"/>
+                  <wp:cNvGraphicFramePr>
+                    <a:graphicFrameLocks noChangeAspect="1"/>
+                  </wp:cNvGraphicFramePr>
+                  <a:graphic>
+                    <a:graphicData uri="http://schemas.openxmlformats.org/drawingml/2006/picture">
+                      <pic:pic>
+                        <pic:nvPicPr>
+                          <pic:cNvPr id="0" name="Accredited Center logo.bmp"/>
+                          <pic:cNvPicPr/>
+                        </pic:nvPicPr>
+                        <pic:blipFill>
+                          <a:blip r:embed="rId7"/>
+                          <a:stretch>
+                            <a:fillRect/>
+                          </a:stretch>
+                        </pic:blipFill>
+                        <pic:spPr>
+                          <a:xfrm>
+                            <a:off x="0" y="0"/>
+                            <a:ext cx="391886" cy="457200"/>
+                          </a:xfrm>
+                          <a:prstGeom prst="rect"/>
+                        </pic:spPr>
+                      </pic:pic>
+                    </a:graphicData>
+                  </a:graphic>
+                </wp:inline>
+              </w:drawing>
+            </w:r>
+          </w:p>
+        </w:tc>
+      </w:tr>
+      <w:tr>
+        <w:tc>
+          <w:tcPr>
+            <w:tcW w:type="dxa" w:w="4680"/>
+          </w:tcPr>
+          <w:p>
+            <w:r>
+              <w:t>Provider: Kirk Watkins, MD</w:t>
+            </w:r>
+          </w:p>
+        </w:tc>
+        <w:tc>
+          <w:tcPr>
+            <w:tcW w:type="dxa" w:w="4680"/>
+            <w:vMerge/>
+          </w:tcPr>
+          <w:p/>
+        </w:tc>
+      </w:tr>
+      <w:tr>
+        <w:tc>
+          <w:tcPr>
+            <w:tcW w:type="dxa" w:w="4680"/>
+          </w:tcPr>
+          <w:p>
+            <w:r>
+              <w:t>Date of Visit: 12/11/2017</w:t>
             </w:r>
           </w:p>
         </w:tc>

</xml_diff>

<commit_message>
still working on autocopy
</commit_message>
<xml_diff>
--- a/patient.docx
+++ b/patient.docx
@@ -19,7 +19,7 @@
           </w:tcPr>
           <w:p>
             <w:r>
-              <w:t>HOFHEINS, ZOE</w:t>
+              <w:t>X, and</w:t>
             </w:r>
           </w:p>
         </w:tc>
@@ -108,26 +108,26 @@
           </w:tcPr>
           <w:p>
             <w:r>
-              <w:t>Provider: Kirk Watkins, MD</w:t>
-            </w:r>
-          </w:p>
-        </w:tc>
-        <w:tc>
-          <w:tcPr>
-            <w:tcW w:type="dxa" w:w="4680"/>
-            <w:vMerge/>
-          </w:tcPr>
-          <w:p/>
-        </w:tc>
-      </w:tr>
-      <w:tr>
-        <w:tc>
-          <w:tcPr>
-            <w:tcW w:type="dxa" w:w="4680"/>
-          </w:tcPr>
-          <w:p>
-            <w:r>
-              <w:t>Date of Visit: 12/11/2017</w:t>
+              <w:t xml:space="preserve">Provider: </w:t>
+            </w:r>
+          </w:p>
+        </w:tc>
+        <w:tc>
+          <w:tcPr>
+            <w:tcW w:type="dxa" w:w="4680"/>
+            <w:vMerge/>
+          </w:tcPr>
+          <w:p/>
+        </w:tc>
+      </w:tr>
+      <w:tr>
+        <w:tc>
+          <w:tcPr>
+            <w:tcW w:type="dxa" w:w="4680"/>
+          </w:tcPr>
+          <w:p>
+            <w:r>
+              <w:t xml:space="preserve">Date of Visit: </w:t>
             </w:r>
           </w:p>
         </w:tc>
@@ -162,7 +162,7 @@
           </w:tcPr>
           <w:p>
             <w:r>
-              <w:t>MCKONE, ZACKARY</w:t>
+              <w:t>X, run</w:t>
             </w:r>
           </w:p>
         </w:tc>
@@ -251,26 +251,26 @@
           </w:tcPr>
           <w:p>
             <w:r>
-              <w:t>Provider: Kirk Watkins, MD</w:t>
-            </w:r>
-          </w:p>
-        </w:tc>
-        <w:tc>
-          <w:tcPr>
-            <w:tcW w:type="dxa" w:w="4680"/>
-            <w:vMerge/>
-          </w:tcPr>
-          <w:p/>
-        </w:tc>
-      </w:tr>
-      <w:tr>
-        <w:tc>
-          <w:tcPr>
-            <w:tcW w:type="dxa" w:w="4680"/>
-          </w:tcPr>
-          <w:p>
-            <w:r>
-              <w:t>Date of Visit: 12/11/2017</w:t>
+              <w:t xml:space="preserve">Provider: </w:t>
+            </w:r>
+          </w:p>
+        </w:tc>
+        <w:tc>
+          <w:tcPr>
+            <w:tcW w:type="dxa" w:w="4680"/>
+            <w:vMerge/>
+          </w:tcPr>
+          <w:p/>
+        </w:tc>
+      </w:tr>
+      <w:tr>
+        <w:tc>
+          <w:tcPr>
+            <w:tcW w:type="dxa" w:w="4680"/>
+          </w:tcPr>
+          <w:p>
+            <w:r>
+              <w:t xml:space="preserve">Date of Visit: </w:t>
             </w:r>
           </w:p>
         </w:tc>
@@ -305,7 +305,7 @@
           </w:tcPr>
           <w:p>
             <w:r>
-              <w:t>ELLIS, JANA</w:t>
+              <w:t>X, it</w:t>
             </w:r>
           </w:p>
         </w:tc>
@@ -394,26 +394,26 @@
           </w:tcPr>
           <w:p>
             <w:r>
-              <w:t>Provider: Kirk Watkins, MD</w:t>
-            </w:r>
-          </w:p>
-        </w:tc>
-        <w:tc>
-          <w:tcPr>
-            <w:tcW w:type="dxa" w:w="4680"/>
-            <w:vMerge/>
-          </w:tcPr>
-          <w:p/>
-        </w:tc>
-      </w:tr>
-      <w:tr>
-        <w:tc>
-          <w:tcPr>
-            <w:tcW w:type="dxa" w:w="4680"/>
-          </w:tcPr>
-          <w:p>
-            <w:r>
-              <w:t>Date of Visit: 12/11/2017</w:t>
+              <w:t xml:space="preserve">Provider: </w:t>
+            </w:r>
+          </w:p>
+        </w:tc>
+        <w:tc>
+          <w:tcPr>
+            <w:tcW w:type="dxa" w:w="4680"/>
+            <w:vMerge/>
+          </w:tcPr>
+          <w:p/>
+        </w:tc>
+      </w:tr>
+      <w:tr>
+        <w:tc>
+          <w:tcPr>
+            <w:tcW w:type="dxa" w:w="4680"/>
+          </w:tcPr>
+          <w:p>
+            <w:r>
+              <w:t xml:space="preserve">Date of Visit: </w:t>
             </w:r>
           </w:p>
         </w:tc>
@@ -448,7 +448,7 @@
           </w:tcPr>
           <w:p>
             <w:r>
-              <w:t>AXTON, RONALD</w:t>
+              <w:t>CTRL-C, the</w:t>
             </w:r>
           </w:p>
         </w:tc>
@@ -537,26 +537,26 @@
           </w:tcPr>
           <w:p>
             <w:r>
-              <w:t>Provider: Kirk Watkins, MD</w:t>
-            </w:r>
-          </w:p>
-        </w:tc>
-        <w:tc>
-          <w:tcPr>
-            <w:tcW w:type="dxa" w:w="4680"/>
-            <w:vMerge/>
-          </w:tcPr>
-          <w:p/>
-        </w:tc>
-      </w:tr>
-      <w:tr>
-        <w:tc>
-          <w:tcPr>
-            <w:tcW w:type="dxa" w:w="4680"/>
-          </w:tcPr>
-          <w:p>
-            <w:r>
-              <w:t>Date of Visit: 12/11/2017</w:t>
+              <w:t xml:space="preserve">Provider: </w:t>
+            </w:r>
+          </w:p>
+        </w:tc>
+        <w:tc>
+          <w:tcPr>
+            <w:tcW w:type="dxa" w:w="4680"/>
+            <w:vMerge/>
+          </w:tcPr>
+          <w:p/>
+        </w:tc>
+      </w:tr>
+      <w:tr>
+        <w:tc>
+          <w:tcPr>
+            <w:tcW w:type="dxa" w:w="4680"/>
+          </w:tcPr>
+          <w:p>
+            <w:r>
+              <w:t xml:space="preserve">Date of Visit: </w:t>
             </w:r>
           </w:p>
         </w:tc>
@@ -591,7 +591,7 @@
           </w:tcPr>
           <w:p>
             <w:r>
-              <w:t>DRATTER, DEBORAH</w:t>
+              <w:t>X, or</w:t>
             </w:r>
           </w:p>
         </w:tc>
@@ -680,26 +680,26 @@
           </w:tcPr>
           <w:p>
             <w:r>
-              <w:t>Provider: Kirk Watkins, MD</w:t>
-            </w:r>
-          </w:p>
-        </w:tc>
-        <w:tc>
-          <w:tcPr>
-            <w:tcW w:type="dxa" w:w="4680"/>
-            <w:vMerge/>
-          </w:tcPr>
-          <w:p/>
-        </w:tc>
-      </w:tr>
-      <w:tr>
-        <w:tc>
-          <w:tcPr>
-            <w:tcW w:type="dxa" w:w="4680"/>
-          </w:tcPr>
-          <w:p>
-            <w:r>
-              <w:t>Date of Visit: 12/11/2017</w:t>
+              <w:t xml:space="preserve">Provider: </w:t>
+            </w:r>
+          </w:p>
+        </w:tc>
+        <w:tc>
+          <w:tcPr>
+            <w:tcW w:type="dxa" w:w="4680"/>
+            <w:vMerge/>
+          </w:tcPr>
+          <w:p/>
+        </w:tc>
+      </w:tr>
+      <w:tr>
+        <w:tc>
+          <w:tcPr>
+            <w:tcW w:type="dxa" w:w="4680"/>
+          </w:tcPr>
+          <w:p>
+            <w:r>
+              <w:t xml:space="preserve">Date of Visit: </w:t>
             </w:r>
           </w:p>
         </w:tc>
@@ -734,7 +734,7 @@
           </w:tcPr>
           <w:p>
             <w:r>
-              <w:t>GREEN, SHEILA</w:t>
+              <w:t>X, skip</w:t>
             </w:r>
           </w:p>
         </w:tc>
@@ -823,26 +823,26 @@
           </w:tcPr>
           <w:p>
             <w:r>
-              <w:t>Provider: Kirk Watkins, MD</w:t>
-            </w:r>
-          </w:p>
-        </w:tc>
-        <w:tc>
-          <w:tcPr>
-            <w:tcW w:type="dxa" w:w="4680"/>
-            <w:vMerge/>
-          </w:tcPr>
-          <w:p/>
-        </w:tc>
-      </w:tr>
-      <w:tr>
-        <w:tc>
-          <w:tcPr>
-            <w:tcW w:type="dxa" w:w="4680"/>
-          </w:tcPr>
-          <w:p>
-            <w:r>
-              <w:t>Date of Visit: 12/11/2017</w:t>
+              <w:t xml:space="preserve">Provider: </w:t>
+            </w:r>
+          </w:p>
+        </w:tc>
+        <w:tc>
+          <w:tcPr>
+            <w:tcW w:type="dxa" w:w="4680"/>
+            <w:vMerge/>
+          </w:tcPr>
+          <w:p/>
+        </w:tc>
+      </w:tr>
+      <w:tr>
+        <w:tc>
+          <w:tcPr>
+            <w:tcW w:type="dxa" w:w="4680"/>
+          </w:tcPr>
+          <w:p>
+            <w:r>
+              <w:t xml:space="preserve">Date of Visit: </w:t>
             </w:r>
           </w:p>
         </w:tc>
@@ -877,7 +877,7 @@
           </w:tcPr>
           <w:p>
             <w:r>
-              <w:t>ACOSTA, DIEGO</w:t>
+              <w:t>H, another</w:t>
             </w:r>
           </w:p>
         </w:tc>
@@ -966,26 +966,26 @@
           </w:tcPr>
           <w:p>
             <w:r>
-              <w:t>Provider: Kirk Watkins, MD</w:t>
-            </w:r>
-          </w:p>
-        </w:tc>
-        <w:tc>
-          <w:tcPr>
-            <w:tcW w:type="dxa" w:w="4680"/>
-            <w:vMerge/>
-          </w:tcPr>
-          <w:p/>
-        </w:tc>
-      </w:tr>
-      <w:tr>
-        <w:tc>
-          <w:tcPr>
-            <w:tcW w:type="dxa" w:w="4680"/>
-          </w:tcPr>
-          <w:p>
-            <w:r>
-              <w:t>Date of Visit: 12/11/2017</w:t>
+              <w:t xml:space="preserve">Provider: </w:t>
+            </w:r>
+          </w:p>
+        </w:tc>
+        <w:tc>
+          <w:tcPr>
+            <w:tcW w:type="dxa" w:w="4680"/>
+            <w:vMerge/>
+          </w:tcPr>
+          <w:p/>
+        </w:tc>
+      </w:tr>
+      <w:tr>
+        <w:tc>
+          <w:tcPr>
+            <w:tcW w:type="dxa" w:w="4680"/>
+          </w:tcPr>
+          <w:p>
+            <w:r>
+              <w:t xml:space="preserve">Date of Visit: </w:t>
             </w:r>
           </w:p>
         </w:tc>
@@ -1020,7 +1020,7 @@
           </w:tcPr>
           <w:p>
             <w:r>
-              <w:t>NP, for</w:t>
+              <w:t>'X', 'Y'])</w:t>
             </w:r>
           </w:p>
         </w:tc>
@@ -1109,26 +1109,26 @@
           </w:tcPr>
           <w:p>
             <w:r>
-              <w:t>Provider: Kirk Watkins, MD</w:t>
-            </w:r>
-          </w:p>
-        </w:tc>
-        <w:tc>
-          <w:tcPr>
-            <w:tcW w:type="dxa" w:w="4680"/>
-            <w:vMerge/>
-          </w:tcPr>
-          <w:p/>
-        </w:tc>
-      </w:tr>
-      <w:tr>
-        <w:tc>
-          <w:tcPr>
-            <w:tcW w:type="dxa" w:w="4680"/>
-          </w:tcPr>
-          <w:p>
-            <w:r>
-              <w:t>Date of Visit: 12/11/2017</w:t>
+              <w:t xml:space="preserve">Provider: </w:t>
+            </w:r>
+          </w:p>
+        </w:tc>
+        <w:tc>
+          <w:tcPr>
+            <w:tcW w:type="dxa" w:w="4680"/>
+            <w:vMerge/>
+          </w:tcPr>
+          <w:p/>
+        </w:tc>
+      </w:tr>
+      <w:tr>
+        <w:tc>
+          <w:tcPr>
+            <w:tcW w:type="dxa" w:w="4680"/>
+          </w:tcPr>
+          <w:p>
+            <w:r>
+              <w:t xml:space="preserve">Date of Visit: </w:t>
             </w:r>
           </w:p>
         </w:tc>
@@ -1163,7 +1163,7 @@
           </w:tcPr>
           <w:p>
             <w:r>
-              <w:t>FINN, JAMES</w:t>
+              <w:t>'A', 'B',</w:t>
             </w:r>
           </w:p>
         </w:tc>
@@ -1252,26 +1252,26 @@
           </w:tcPr>
           <w:p>
             <w:r>
-              <w:t>Provider: Kirk Watkins, MD</w:t>
-            </w:r>
-          </w:p>
-        </w:tc>
-        <w:tc>
-          <w:tcPr>
-            <w:tcW w:type="dxa" w:w="4680"/>
-            <w:vMerge/>
-          </w:tcPr>
-          <w:p/>
-        </w:tc>
-      </w:tr>
-      <w:tr>
-        <w:tc>
-          <w:tcPr>
-            <w:tcW w:type="dxa" w:w="4680"/>
-          </w:tcPr>
-          <w:p>
-            <w:r>
-              <w:t>Date of Visit: 12/11/2017</w:t>
+              <w:t xml:space="preserve">Provider: </w:t>
+            </w:r>
+          </w:p>
+        </w:tc>
+        <w:tc>
+          <w:tcPr>
+            <w:tcW w:type="dxa" w:w="4680"/>
+            <w:vMerge/>
+          </w:tcPr>
+          <w:p/>
+        </w:tc>
+      </w:tr>
+      <w:tr>
+        <w:tc>
+          <w:tcPr>
+            <w:tcW w:type="dxa" w:w="4680"/>
+          </w:tcPr>
+          <w:p>
+            <w:r>
+              <w:t xml:space="preserve">Date of Visit: </w:t>
             </w:r>
           </w:p>
         </w:tc>
@@ -1306,7 +1306,7 @@
           </w:tcPr>
           <w:p>
             <w:r>
-              <w:t>LAPSYS, DANIEL</w:t>
+              <w:t>'B', 'C',</w:t>
             </w:r>
           </w:p>
         </w:tc>
@@ -1395,26 +1395,26 @@
           </w:tcPr>
           <w:p>
             <w:r>
-              <w:t>Provider: Kirk Watkins, MD</w:t>
-            </w:r>
-          </w:p>
-        </w:tc>
-        <w:tc>
-          <w:tcPr>
-            <w:tcW w:type="dxa" w:w="4680"/>
-            <w:vMerge/>
-          </w:tcPr>
-          <w:p/>
-        </w:tc>
-      </w:tr>
-      <w:tr>
-        <w:tc>
-          <w:tcPr>
-            <w:tcW w:type="dxa" w:w="4680"/>
-          </w:tcPr>
-          <w:p>
-            <w:r>
-              <w:t>Date of Visit: 12/11/2017</w:t>
+              <w:t xml:space="preserve">Provider: </w:t>
+            </w:r>
+          </w:p>
+        </w:tc>
+        <w:tc>
+          <w:tcPr>
+            <w:tcW w:type="dxa" w:w="4680"/>
+            <w:vMerge/>
+          </w:tcPr>
+          <w:p/>
+        </w:tc>
+      </w:tr>
+      <w:tr>
+        <w:tc>
+          <w:tcPr>
+            <w:tcW w:type="dxa" w:w="4680"/>
+          </w:tcPr>
+          <w:p>
+            <w:r>
+              <w:t xml:space="preserve">Date of Visit: </w:t>
             </w:r>
           </w:p>
         </w:tc>
@@ -1449,7 +1449,7 @@
           </w:tcPr>
           <w:p>
             <w:r>
-              <w:t>RAWLE, MARNIE</w:t>
+              <w:t>'C', '1',</w:t>
             </w:r>
           </w:p>
         </w:tc>
@@ -1538,26 +1538,1742 @@
           </w:tcPr>
           <w:p>
             <w:r>
-              <w:t>Provider: Kirk Watkins, MD</w:t>
-            </w:r>
-          </w:p>
-        </w:tc>
-        <w:tc>
-          <w:tcPr>
-            <w:tcW w:type="dxa" w:w="4680"/>
-            <w:vMerge/>
-          </w:tcPr>
-          <w:p/>
-        </w:tc>
-      </w:tr>
-      <w:tr>
-        <w:tc>
-          <w:tcPr>
-            <w:tcW w:type="dxa" w:w="4680"/>
-          </w:tcPr>
-          <w:p>
-            <w:r>
-              <w:t>Date of Visit: 12/11/2017</w:t>
+              <w:t xml:space="preserve">Provider: </w:t>
+            </w:r>
+          </w:p>
+        </w:tc>
+        <w:tc>
+          <w:tcPr>
+            <w:tcW w:type="dxa" w:w="4680"/>
+            <w:vMerge/>
+          </w:tcPr>
+          <w:p/>
+        </w:tc>
+      </w:tr>
+      <w:tr>
+        <w:tc>
+          <w:tcPr>
+            <w:tcW w:type="dxa" w:w="4680"/>
+          </w:tcPr>
+          <w:p>
+            <w:r>
+              <w:t xml:space="preserve">Date of Visit: </w:t>
+            </w:r>
+          </w:p>
+        </w:tc>
+        <w:tc>
+          <w:tcPr>
+            <w:tcW w:type="dxa" w:w="4680"/>
+            <w:vMerge/>
+          </w:tcPr>
+          <w:p/>
+        </w:tc>
+      </w:tr>
+    </w:tbl>
+    <w:p>
+      <w:r>
+        <w:br w:type="page"/>
+      </w:r>
+    </w:p>
+    <w:tbl>
+      <w:tblPr>
+        <w:tblStyle w:val="TableGrid"/>
+        <w:tblW w:type="auto" w:w="0"/>
+        <w:tblLook w:firstColumn="1" w:firstRow="1" w:lastColumn="0" w:lastRow="0" w:noHBand="0" w:noVBand="1" w:val="04A0"/>
+      </w:tblPr>
+      <w:tblGrid>
+        <w:gridCol w:w="4680"/>
+        <w:gridCol w:w="4680"/>
+      </w:tblGrid>
+      <w:tr>
+        <w:tc>
+          <w:tcPr>
+            <w:tcW w:type="dxa" w:w="4680"/>
+          </w:tcPr>
+          <w:p>
+            <w:r>
+              <w:t>LOCK, NUM</w:t>
+            </w:r>
+          </w:p>
+        </w:tc>
+        <w:tc>
+          <w:tcPr>
+            <w:tcW w:type="dxa" w:w="4680"/>
+            <w:vMerge w:val="restart"/>
+          </w:tcPr>
+          <w:p>
+            <w:pPr>
+              <w:jc w:val="right"/>
+            </w:pPr>
+            <w:r>
+              <w:drawing>
+                <wp:inline xmlns:a="http://schemas.openxmlformats.org/drawingml/2006/main" xmlns:pic="http://schemas.openxmlformats.org/drawingml/2006/picture">
+                  <wp:extent cx="1563914" cy="914400"/>
+                  <wp:docPr id="23" name="Picture 23"/>
+                  <wp:cNvGraphicFramePr>
+                    <a:graphicFrameLocks noChangeAspect="1"/>
+                  </wp:cNvGraphicFramePr>
+                  <a:graphic>
+                    <a:graphicData uri="http://schemas.openxmlformats.org/drawingml/2006/picture">
+                      <pic:pic>
+                        <pic:nvPicPr>
+                          <pic:cNvPr id="0" name="DRSDC_V_3CPT.bmp"/>
+                          <pic:cNvPicPr/>
+                        </pic:nvPicPr>
+                        <pic:blipFill>
+                          <a:blip r:embed="rId6"/>
+                          <a:stretch>
+                            <a:fillRect/>
+                          </a:stretch>
+                        </pic:blipFill>
+                        <pic:spPr>
+                          <a:xfrm>
+                            <a:off x="0" y="0"/>
+                            <a:ext cx="1563914" cy="914400"/>
+                          </a:xfrm>
+                          <a:prstGeom prst="rect"/>
+                        </pic:spPr>
+                      </pic:pic>
+                    </a:graphicData>
+                  </a:graphic>
+                </wp:inline>
+              </w:drawing>
+              <w:drawing>
+                <wp:inline xmlns:a="http://schemas.openxmlformats.org/drawingml/2006/main" xmlns:pic="http://schemas.openxmlformats.org/drawingml/2006/picture">
+                  <wp:extent cx="391886" cy="457200"/>
+                  <wp:docPr id="24" name="Picture 24"/>
+                  <wp:cNvGraphicFramePr>
+                    <a:graphicFrameLocks noChangeAspect="1"/>
+                  </wp:cNvGraphicFramePr>
+                  <a:graphic>
+                    <a:graphicData uri="http://schemas.openxmlformats.org/drawingml/2006/picture">
+                      <pic:pic>
+                        <pic:nvPicPr>
+                          <pic:cNvPr id="0" name="Accredited Center logo.bmp"/>
+                          <pic:cNvPicPr/>
+                        </pic:nvPicPr>
+                        <pic:blipFill>
+                          <a:blip r:embed="rId7"/>
+                          <a:stretch>
+                            <a:fillRect/>
+                          </a:stretch>
+                        </pic:blipFill>
+                        <pic:spPr>
+                          <a:xfrm>
+                            <a:off x="0" y="0"/>
+                            <a:ext cx="391886" cy="457200"/>
+                          </a:xfrm>
+                          <a:prstGeom prst="rect"/>
+                        </pic:spPr>
+                      </pic:pic>
+                    </a:graphicData>
+                  </a:graphic>
+                </wp:inline>
+              </w:drawing>
+            </w:r>
+          </w:p>
+        </w:tc>
+      </w:tr>
+      <w:tr>
+        <w:tc>
+          <w:tcPr>
+            <w:tcW w:type="dxa" w:w="4680"/>
+          </w:tcPr>
+          <w:p>
+            <w:r>
+              <w:t xml:space="preserve">Provider: </w:t>
+            </w:r>
+          </w:p>
+        </w:tc>
+        <w:tc>
+          <w:tcPr>
+            <w:tcW w:type="dxa" w:w="4680"/>
+            <w:vMerge/>
+          </w:tcPr>
+          <w:p/>
+        </w:tc>
+      </w:tr>
+      <w:tr>
+        <w:tc>
+          <w:tcPr>
+            <w:tcW w:type="dxa" w:w="4680"/>
+          </w:tcPr>
+          <w:p>
+            <w:r>
+              <w:t xml:space="preserve">Date of Visit: </w:t>
+            </w:r>
+          </w:p>
+        </w:tc>
+        <w:tc>
+          <w:tcPr>
+            <w:tcW w:type="dxa" w:w="4680"/>
+            <w:vMerge/>
+          </w:tcPr>
+          <w:p/>
+        </w:tc>
+      </w:tr>
+    </w:tbl>
+    <w:p>
+      <w:r>
+        <w:br w:type="page"/>
+      </w:r>
+    </w:p>
+    <w:tbl>
+      <w:tblPr>
+        <w:tblStyle w:val="TableGrid"/>
+        <w:tblW w:type="auto" w:w="0"/>
+        <w:tblLook w:firstColumn="1" w:firstRow="1" w:lastColumn="0" w:lastRow="0" w:noHBand="0" w:noVBand="1" w:val="04A0"/>
+      </w:tblPr>
+      <w:tblGrid>
+        <w:gridCol w:w="4680"/>
+        <w:gridCol w:w="4680"/>
+      </w:tblGrid>
+      <w:tr>
+        <w:tc>
+          <w:tcPr>
+            <w:tcW w:type="dxa" w:w="4680"/>
+          </w:tcPr>
+          <w:p>
+            <w:r>
+              <w:t>LOCK, and</w:t>
+            </w:r>
+          </w:p>
+        </w:tc>
+        <w:tc>
+          <w:tcPr>
+            <w:tcW w:type="dxa" w:w="4680"/>
+            <w:vMerge w:val="restart"/>
+          </w:tcPr>
+          <w:p>
+            <w:pPr>
+              <w:jc w:val="right"/>
+            </w:pPr>
+            <w:r>
+              <w:drawing>
+                <wp:inline xmlns:a="http://schemas.openxmlformats.org/drawingml/2006/main" xmlns:pic="http://schemas.openxmlformats.org/drawingml/2006/picture">
+                  <wp:extent cx="1563914" cy="914400"/>
+                  <wp:docPr id="25" name="Picture 25"/>
+                  <wp:cNvGraphicFramePr>
+                    <a:graphicFrameLocks noChangeAspect="1"/>
+                  </wp:cNvGraphicFramePr>
+                  <a:graphic>
+                    <a:graphicData uri="http://schemas.openxmlformats.org/drawingml/2006/picture">
+                      <pic:pic>
+                        <pic:nvPicPr>
+                          <pic:cNvPr id="0" name="DRSDC_V_3CPT.bmp"/>
+                          <pic:cNvPicPr/>
+                        </pic:nvPicPr>
+                        <pic:blipFill>
+                          <a:blip r:embed="rId6"/>
+                          <a:stretch>
+                            <a:fillRect/>
+                          </a:stretch>
+                        </pic:blipFill>
+                        <pic:spPr>
+                          <a:xfrm>
+                            <a:off x="0" y="0"/>
+                            <a:ext cx="1563914" cy="914400"/>
+                          </a:xfrm>
+                          <a:prstGeom prst="rect"/>
+                        </pic:spPr>
+                      </pic:pic>
+                    </a:graphicData>
+                  </a:graphic>
+                </wp:inline>
+              </w:drawing>
+              <w:drawing>
+                <wp:inline xmlns:a="http://schemas.openxmlformats.org/drawingml/2006/main" xmlns:pic="http://schemas.openxmlformats.org/drawingml/2006/picture">
+                  <wp:extent cx="391886" cy="457200"/>
+                  <wp:docPr id="26" name="Picture 26"/>
+                  <wp:cNvGraphicFramePr>
+                    <a:graphicFrameLocks noChangeAspect="1"/>
+                  </wp:cNvGraphicFramePr>
+                  <a:graphic>
+                    <a:graphicData uri="http://schemas.openxmlformats.org/drawingml/2006/picture">
+                      <pic:pic>
+                        <pic:nvPicPr>
+                          <pic:cNvPr id="0" name="Accredited Center logo.bmp"/>
+                          <pic:cNvPicPr/>
+                        </pic:nvPicPr>
+                        <pic:blipFill>
+                          <a:blip r:embed="rId7"/>
+                          <a:stretch>
+                            <a:fillRect/>
+                          </a:stretch>
+                        </pic:blipFill>
+                        <pic:spPr>
+                          <a:xfrm>
+                            <a:off x="0" y="0"/>
+                            <a:ext cx="391886" cy="457200"/>
+                          </a:xfrm>
+                          <a:prstGeom prst="rect"/>
+                        </pic:spPr>
+                      </pic:pic>
+                    </a:graphicData>
+                  </a:graphic>
+                </wp:inline>
+              </w:drawing>
+            </w:r>
+          </w:p>
+        </w:tc>
+      </w:tr>
+      <w:tr>
+        <w:tc>
+          <w:tcPr>
+            <w:tcW w:type="dxa" w:w="4680"/>
+          </w:tcPr>
+          <w:p>
+            <w:r>
+              <w:t xml:space="preserve">Provider: </w:t>
+            </w:r>
+          </w:p>
+        </w:tc>
+        <w:tc>
+          <w:tcPr>
+            <w:tcW w:type="dxa" w:w="4680"/>
+            <w:vMerge/>
+          </w:tcPr>
+          <w:p/>
+        </w:tc>
+      </w:tr>
+      <w:tr>
+        <w:tc>
+          <w:tcPr>
+            <w:tcW w:type="dxa" w:w="4680"/>
+          </w:tcPr>
+          <w:p>
+            <w:r>
+              <w:t xml:space="preserve">Date of Visit: </w:t>
+            </w:r>
+          </w:p>
+        </w:tc>
+        <w:tc>
+          <w:tcPr>
+            <w:tcW w:type="dxa" w:w="4680"/>
+            <w:vMerge/>
+          </w:tcPr>
+          <w:p/>
+        </w:tc>
+      </w:tr>
+    </w:tbl>
+    <w:p>
+      <w:r>
+        <w:br w:type="page"/>
+      </w:r>
+    </w:p>
+    <w:tbl>
+      <w:tblPr>
+        <w:tblStyle w:val="TableGrid"/>
+        <w:tblW w:type="auto" w:w="0"/>
+        <w:tblLook w:firstColumn="1" w:firstRow="1" w:lastColumn="0" w:lastRow="0" w:noHBand="0" w:noVBand="1" w:val="04A0"/>
+      </w:tblPr>
+      <w:tblGrid>
+        <w:gridCol w:w="4680"/>
+        <w:gridCol w:w="4680"/>
+      </w:tblGrid>
+      <w:tr>
+        <w:tc>
+          <w:tcPr>
+            <w:tcW w:type="dxa" w:w="4680"/>
+          </w:tcPr>
+          <w:p>
+            <w:r>
+              <w:t>SHIFT, presses</w:t>
+            </w:r>
+          </w:p>
+        </w:tc>
+        <w:tc>
+          <w:tcPr>
+            <w:tcW w:type="dxa" w:w="4680"/>
+            <w:vMerge w:val="restart"/>
+          </w:tcPr>
+          <w:p>
+            <w:pPr>
+              <w:jc w:val="right"/>
+            </w:pPr>
+            <w:r>
+              <w:drawing>
+                <wp:inline xmlns:a="http://schemas.openxmlformats.org/drawingml/2006/main" xmlns:pic="http://schemas.openxmlformats.org/drawingml/2006/picture">
+                  <wp:extent cx="1563914" cy="914400"/>
+                  <wp:docPr id="27" name="Picture 27"/>
+                  <wp:cNvGraphicFramePr>
+                    <a:graphicFrameLocks noChangeAspect="1"/>
+                  </wp:cNvGraphicFramePr>
+                  <a:graphic>
+                    <a:graphicData uri="http://schemas.openxmlformats.org/drawingml/2006/picture">
+                      <pic:pic>
+                        <pic:nvPicPr>
+                          <pic:cNvPr id="0" name="DRSDC_V_3CPT.bmp"/>
+                          <pic:cNvPicPr/>
+                        </pic:nvPicPr>
+                        <pic:blipFill>
+                          <a:blip r:embed="rId6"/>
+                          <a:stretch>
+                            <a:fillRect/>
+                          </a:stretch>
+                        </pic:blipFill>
+                        <pic:spPr>
+                          <a:xfrm>
+                            <a:off x="0" y="0"/>
+                            <a:ext cx="1563914" cy="914400"/>
+                          </a:xfrm>
+                          <a:prstGeom prst="rect"/>
+                        </pic:spPr>
+                      </pic:pic>
+                    </a:graphicData>
+                  </a:graphic>
+                </wp:inline>
+              </w:drawing>
+              <w:drawing>
+                <wp:inline xmlns:a="http://schemas.openxmlformats.org/drawingml/2006/main" xmlns:pic="http://schemas.openxmlformats.org/drawingml/2006/picture">
+                  <wp:extent cx="391886" cy="457200"/>
+                  <wp:docPr id="28" name="Picture 28"/>
+                  <wp:cNvGraphicFramePr>
+                    <a:graphicFrameLocks noChangeAspect="1"/>
+                  </wp:cNvGraphicFramePr>
+                  <a:graphic>
+                    <a:graphicData uri="http://schemas.openxmlformats.org/drawingml/2006/picture">
+                      <pic:pic>
+                        <pic:nvPicPr>
+                          <pic:cNvPr id="0" name="Accredited Center logo.bmp"/>
+                          <pic:cNvPicPr/>
+                        </pic:nvPicPr>
+                        <pic:blipFill>
+                          <a:blip r:embed="rId7"/>
+                          <a:stretch>
+                            <a:fillRect/>
+                          </a:stretch>
+                        </pic:blipFill>
+                        <pic:spPr>
+                          <a:xfrm>
+                            <a:off x="0" y="0"/>
+                            <a:ext cx="391886" cy="457200"/>
+                          </a:xfrm>
+                          <a:prstGeom prst="rect"/>
+                        </pic:spPr>
+                      </pic:pic>
+                    </a:graphicData>
+                  </a:graphic>
+                </wp:inline>
+              </w:drawing>
+            </w:r>
+          </w:p>
+        </w:tc>
+      </w:tr>
+      <w:tr>
+        <w:tc>
+          <w:tcPr>
+            <w:tcW w:type="dxa" w:w="4680"/>
+          </w:tcPr>
+          <w:p>
+            <w:r>
+              <w:t xml:space="preserve">Provider: </w:t>
+            </w:r>
+          </w:p>
+        </w:tc>
+        <w:tc>
+          <w:tcPr>
+            <w:tcW w:type="dxa" w:w="4680"/>
+            <w:vMerge/>
+          </w:tcPr>
+          <w:p/>
+        </w:tc>
+      </w:tr>
+      <w:tr>
+        <w:tc>
+          <w:tcPr>
+            <w:tcW w:type="dxa" w:w="4680"/>
+          </w:tcPr>
+          <w:p>
+            <w:r>
+              <w:t xml:space="preserve">Date of Visit: </w:t>
+            </w:r>
+          </w:p>
+        </w:tc>
+        <w:tc>
+          <w:tcPr>
+            <w:tcW w:type="dxa" w:w="4680"/>
+            <w:vMerge/>
+          </w:tcPr>
+          <w:p/>
+        </w:tc>
+      </w:tr>
+    </w:tbl>
+    <w:p>
+      <w:r>
+        <w:br w:type="page"/>
+      </w:r>
+    </w:p>
+    <w:tbl>
+      <w:tblPr>
+        <w:tblStyle w:val="TableGrid"/>
+        <w:tblW w:type="auto" w:w="0"/>
+        <w:tblLook w:firstColumn="1" w:firstRow="1" w:lastColumn="0" w:lastRow="0" w:noHBand="0" w:noVBand="1" w:val="04A0"/>
+      </w:tblPr>
+      <w:tblGrid>
+        <w:gridCol w:w="4680"/>
+        <w:gridCol w:w="4680"/>
+      </w:tblGrid>
+      <w:tr>
+        <w:tc>
+          <w:tcPr>
+            <w:tcW w:type="dxa" w:w="4680"/>
+          </w:tcPr>
+          <w:p>
+            <w:r>
+              <w:t>X, replace</w:t>
+            </w:r>
+          </w:p>
+        </w:tc>
+        <w:tc>
+          <w:tcPr>
+            <w:tcW w:type="dxa" w:w="4680"/>
+            <w:vMerge w:val="restart"/>
+          </w:tcPr>
+          <w:p>
+            <w:pPr>
+              <w:jc w:val="right"/>
+            </w:pPr>
+            <w:r>
+              <w:drawing>
+                <wp:inline xmlns:a="http://schemas.openxmlformats.org/drawingml/2006/main" xmlns:pic="http://schemas.openxmlformats.org/drawingml/2006/picture">
+                  <wp:extent cx="1563914" cy="914400"/>
+                  <wp:docPr id="29" name="Picture 29"/>
+                  <wp:cNvGraphicFramePr>
+                    <a:graphicFrameLocks noChangeAspect="1"/>
+                  </wp:cNvGraphicFramePr>
+                  <a:graphic>
+                    <a:graphicData uri="http://schemas.openxmlformats.org/drawingml/2006/picture">
+                      <pic:pic>
+                        <pic:nvPicPr>
+                          <pic:cNvPr id="0" name="DRSDC_V_3CPT.bmp"/>
+                          <pic:cNvPicPr/>
+                        </pic:nvPicPr>
+                        <pic:blipFill>
+                          <a:blip r:embed="rId6"/>
+                          <a:stretch>
+                            <a:fillRect/>
+                          </a:stretch>
+                        </pic:blipFill>
+                        <pic:spPr>
+                          <a:xfrm>
+                            <a:off x="0" y="0"/>
+                            <a:ext cx="1563914" cy="914400"/>
+                          </a:xfrm>
+                          <a:prstGeom prst="rect"/>
+                        </pic:spPr>
+                      </pic:pic>
+                    </a:graphicData>
+                  </a:graphic>
+                </wp:inline>
+              </w:drawing>
+              <w:drawing>
+                <wp:inline xmlns:a="http://schemas.openxmlformats.org/drawingml/2006/main" xmlns:pic="http://schemas.openxmlformats.org/drawingml/2006/picture">
+                  <wp:extent cx="391886" cy="457200"/>
+                  <wp:docPr id="30" name="Picture 30"/>
+                  <wp:cNvGraphicFramePr>
+                    <a:graphicFrameLocks noChangeAspect="1"/>
+                  </wp:cNvGraphicFramePr>
+                  <a:graphic>
+                    <a:graphicData uri="http://schemas.openxmlformats.org/drawingml/2006/picture">
+                      <pic:pic>
+                        <pic:nvPicPr>
+                          <pic:cNvPr id="0" name="Accredited Center logo.bmp"/>
+                          <pic:cNvPicPr/>
+                        </pic:nvPicPr>
+                        <pic:blipFill>
+                          <a:blip r:embed="rId7"/>
+                          <a:stretch>
+                            <a:fillRect/>
+                          </a:stretch>
+                        </pic:blipFill>
+                        <pic:spPr>
+                          <a:xfrm>
+                            <a:off x="0" y="0"/>
+                            <a:ext cx="391886" cy="457200"/>
+                          </a:xfrm>
+                          <a:prstGeom prst="rect"/>
+                        </pic:spPr>
+                      </pic:pic>
+                    </a:graphicData>
+                  </a:graphic>
+                </wp:inline>
+              </w:drawing>
+            </w:r>
+          </w:p>
+        </w:tc>
+      </w:tr>
+      <w:tr>
+        <w:tc>
+          <w:tcPr>
+            <w:tcW w:type="dxa" w:w="4680"/>
+          </w:tcPr>
+          <w:p>
+            <w:r>
+              <w:t xml:space="preserve">Provider: </w:t>
+            </w:r>
+          </w:p>
+        </w:tc>
+        <w:tc>
+          <w:tcPr>
+            <w:tcW w:type="dxa" w:w="4680"/>
+            <w:vMerge/>
+          </w:tcPr>
+          <w:p/>
+        </w:tc>
+      </w:tr>
+      <w:tr>
+        <w:tc>
+          <w:tcPr>
+            <w:tcW w:type="dxa" w:w="4680"/>
+          </w:tcPr>
+          <w:p>
+            <w:r>
+              <w:t xml:space="preserve">Date of Visit: </w:t>
+            </w:r>
+          </w:p>
+        </w:tc>
+        <w:tc>
+          <w:tcPr>
+            <w:tcW w:type="dxa" w:w="4680"/>
+            <w:vMerge/>
+          </w:tcPr>
+          <w:p/>
+        </w:tc>
+      </w:tr>
+    </w:tbl>
+    <w:p>
+      <w:r>
+        <w:br w:type="page"/>
+      </w:r>
+    </w:p>
+    <w:tbl>
+      <w:tblPr>
+        <w:tblStyle w:val="TableGrid"/>
+        <w:tblW w:type="auto" w:w="0"/>
+        <w:tblLook w:firstColumn="1" w:firstRow="1" w:lastColumn="0" w:lastRow="0" w:noHBand="0" w:noVBand="1" w:val="04A0"/>
+      </w:tblPr>
+      <w:tblGrid>
+        <w:gridCol w:w="4680"/>
+        <w:gridCol w:w="4680"/>
+      </w:tblGrid>
+      <w:tr>
+        <w:tc>
+          <w:tcPr>
+            <w:tcW w:type="dxa" w:w="4680"/>
+          </w:tcPr>
+          <w:p>
+            <w:r>
+              <w:t>IDLE, Alt-3</w:t>
+            </w:r>
+          </w:p>
+        </w:tc>
+        <w:tc>
+          <w:tcPr>
+            <w:tcW w:type="dxa" w:w="4680"/>
+            <w:vMerge w:val="restart"/>
+          </w:tcPr>
+          <w:p>
+            <w:pPr>
+              <w:jc w:val="right"/>
+            </w:pPr>
+            <w:r>
+              <w:drawing>
+                <wp:inline xmlns:a="http://schemas.openxmlformats.org/drawingml/2006/main" xmlns:pic="http://schemas.openxmlformats.org/drawingml/2006/picture">
+                  <wp:extent cx="1563914" cy="914400"/>
+                  <wp:docPr id="31" name="Picture 31"/>
+                  <wp:cNvGraphicFramePr>
+                    <a:graphicFrameLocks noChangeAspect="1"/>
+                  </wp:cNvGraphicFramePr>
+                  <a:graphic>
+                    <a:graphicData uri="http://schemas.openxmlformats.org/drawingml/2006/picture">
+                      <pic:pic>
+                        <pic:nvPicPr>
+                          <pic:cNvPr id="0" name="DRSDC_V_3CPT.bmp"/>
+                          <pic:cNvPicPr/>
+                        </pic:nvPicPr>
+                        <pic:blipFill>
+                          <a:blip r:embed="rId6"/>
+                          <a:stretch>
+                            <a:fillRect/>
+                          </a:stretch>
+                        </pic:blipFill>
+                        <pic:spPr>
+                          <a:xfrm>
+                            <a:off x="0" y="0"/>
+                            <a:ext cx="1563914" cy="914400"/>
+                          </a:xfrm>
+                          <a:prstGeom prst="rect"/>
+                        </pic:spPr>
+                      </pic:pic>
+                    </a:graphicData>
+                  </a:graphic>
+                </wp:inline>
+              </w:drawing>
+              <w:drawing>
+                <wp:inline xmlns:a="http://schemas.openxmlformats.org/drawingml/2006/main" xmlns:pic="http://schemas.openxmlformats.org/drawingml/2006/picture">
+                  <wp:extent cx="391886" cy="457200"/>
+                  <wp:docPr id="32" name="Picture 32"/>
+                  <wp:cNvGraphicFramePr>
+                    <a:graphicFrameLocks noChangeAspect="1"/>
+                  </wp:cNvGraphicFramePr>
+                  <a:graphic>
+                    <a:graphicData uri="http://schemas.openxmlformats.org/drawingml/2006/picture">
+                      <pic:pic>
+                        <pic:nvPicPr>
+                          <pic:cNvPr id="0" name="Accredited Center logo.bmp"/>
+                          <pic:cNvPicPr/>
+                        </pic:nvPicPr>
+                        <pic:blipFill>
+                          <a:blip r:embed="rId7"/>
+                          <a:stretch>
+                            <a:fillRect/>
+                          </a:stretch>
+                        </pic:blipFill>
+                        <pic:spPr>
+                          <a:xfrm>
+                            <a:off x="0" y="0"/>
+                            <a:ext cx="391886" cy="457200"/>
+                          </a:xfrm>
+                          <a:prstGeom prst="rect"/>
+                        </pic:spPr>
+                      </pic:pic>
+                    </a:graphicData>
+                  </a:graphic>
+                </wp:inline>
+              </w:drawing>
+            </w:r>
+          </w:p>
+        </w:tc>
+      </w:tr>
+      <w:tr>
+        <w:tc>
+          <w:tcPr>
+            <w:tcW w:type="dxa" w:w="4680"/>
+          </w:tcPr>
+          <w:p>
+            <w:r>
+              <w:t xml:space="preserve">Provider: </w:t>
+            </w:r>
+          </w:p>
+        </w:tc>
+        <w:tc>
+          <w:tcPr>
+            <w:tcW w:type="dxa" w:w="4680"/>
+            <w:vMerge/>
+          </w:tcPr>
+          <w:p/>
+        </w:tc>
+      </w:tr>
+      <w:tr>
+        <w:tc>
+          <w:tcPr>
+            <w:tcW w:type="dxa" w:w="4680"/>
+          </w:tcPr>
+          <w:p>
+            <w:r>
+              <w:t xml:space="preserve">Date of Visit: </w:t>
+            </w:r>
+          </w:p>
+        </w:tc>
+        <w:tc>
+          <w:tcPr>
+            <w:tcW w:type="dxa" w:w="4680"/>
+            <w:vMerge/>
+          </w:tcPr>
+          <w:p/>
+        </w:tc>
+      </w:tr>
+    </w:tbl>
+    <w:p>
+      <w:r>
+        <w:br w:type="page"/>
+      </w:r>
+    </w:p>
+    <w:tbl>
+      <w:tblPr>
+        <w:tblStyle w:val="TableGrid"/>
+        <w:tblW w:type="auto" w:w="0"/>
+        <w:tblLook w:firstColumn="1" w:firstRow="1" w:lastColumn="0" w:lastRow="0" w:noHBand="0" w:noVBand="1" w:val="04A0"/>
+      </w:tblPr>
+      <w:tblGrid>
+        <w:gridCol w:w="4680"/>
+        <w:gridCol w:w="4680"/>
+      </w:tblGrid>
+      <w:tr>
+        <w:tc>
+          <w:tcPr>
+            <w:tcW w:type="dxa" w:w="4680"/>
+          </w:tcPr>
+          <w:p>
+            <w:r>
+              <w:t>IDLE, Atl-3</w:t>
+            </w:r>
+          </w:p>
+        </w:tc>
+        <w:tc>
+          <w:tcPr>
+            <w:tcW w:type="dxa" w:w="4680"/>
+            <w:vMerge w:val="restart"/>
+          </w:tcPr>
+          <w:p>
+            <w:pPr>
+              <w:jc w:val="right"/>
+            </w:pPr>
+            <w:r>
+              <w:drawing>
+                <wp:inline xmlns:a="http://schemas.openxmlformats.org/drawingml/2006/main" xmlns:pic="http://schemas.openxmlformats.org/drawingml/2006/picture">
+                  <wp:extent cx="1563914" cy="914400"/>
+                  <wp:docPr id="33" name="Picture 33"/>
+                  <wp:cNvGraphicFramePr>
+                    <a:graphicFrameLocks noChangeAspect="1"/>
+                  </wp:cNvGraphicFramePr>
+                  <a:graphic>
+                    <a:graphicData uri="http://schemas.openxmlformats.org/drawingml/2006/picture">
+                      <pic:pic>
+                        <pic:nvPicPr>
+                          <pic:cNvPr id="0" name="DRSDC_V_3CPT.bmp"/>
+                          <pic:cNvPicPr/>
+                        </pic:nvPicPr>
+                        <pic:blipFill>
+                          <a:blip r:embed="rId6"/>
+                          <a:stretch>
+                            <a:fillRect/>
+                          </a:stretch>
+                        </pic:blipFill>
+                        <pic:spPr>
+                          <a:xfrm>
+                            <a:off x="0" y="0"/>
+                            <a:ext cx="1563914" cy="914400"/>
+                          </a:xfrm>
+                          <a:prstGeom prst="rect"/>
+                        </pic:spPr>
+                      </pic:pic>
+                    </a:graphicData>
+                  </a:graphic>
+                </wp:inline>
+              </w:drawing>
+              <w:drawing>
+                <wp:inline xmlns:a="http://schemas.openxmlformats.org/drawingml/2006/main" xmlns:pic="http://schemas.openxmlformats.org/drawingml/2006/picture">
+                  <wp:extent cx="391886" cy="457200"/>
+                  <wp:docPr id="34" name="Picture 34"/>
+                  <wp:cNvGraphicFramePr>
+                    <a:graphicFrameLocks noChangeAspect="1"/>
+                  </wp:cNvGraphicFramePr>
+                  <a:graphic>
+                    <a:graphicData uri="http://schemas.openxmlformats.org/drawingml/2006/picture">
+                      <pic:pic>
+                        <pic:nvPicPr>
+                          <pic:cNvPr id="0" name="Accredited Center logo.bmp"/>
+                          <pic:cNvPicPr/>
+                        </pic:nvPicPr>
+                        <pic:blipFill>
+                          <a:blip r:embed="rId7"/>
+                          <a:stretch>
+                            <a:fillRect/>
+                          </a:stretch>
+                        </pic:blipFill>
+                        <pic:spPr>
+                          <a:xfrm>
+                            <a:off x="0" y="0"/>
+                            <a:ext cx="391886" cy="457200"/>
+                          </a:xfrm>
+                          <a:prstGeom prst="rect"/>
+                        </pic:spPr>
+                      </pic:pic>
+                    </a:graphicData>
+                  </a:graphic>
+                </wp:inline>
+              </w:drawing>
+            </w:r>
+          </w:p>
+        </w:tc>
+      </w:tr>
+      <w:tr>
+        <w:tc>
+          <w:tcPr>
+            <w:tcW w:type="dxa" w:w="4680"/>
+          </w:tcPr>
+          <w:p>
+            <w:r>
+              <w:t xml:space="preserve">Provider: </w:t>
+            </w:r>
+          </w:p>
+        </w:tc>
+        <w:tc>
+          <w:tcPr>
+            <w:tcW w:type="dxa" w:w="4680"/>
+            <w:vMerge/>
+          </w:tcPr>
+          <w:p/>
+        </w:tc>
+      </w:tr>
+      <w:tr>
+        <w:tc>
+          <w:tcPr>
+            <w:tcW w:type="dxa" w:w="4680"/>
+          </w:tcPr>
+          <w:p>
+            <w:r>
+              <w:t xml:space="preserve">Date of Visit: </w:t>
+            </w:r>
+          </w:p>
+        </w:tc>
+        <w:tc>
+          <w:tcPr>
+            <w:tcW w:type="dxa" w:w="4680"/>
+            <w:vMerge/>
+          </w:tcPr>
+          <w:p/>
+        </w:tc>
+      </w:tr>
+    </w:tbl>
+    <w:p>
+      <w:r>
+        <w:br w:type="page"/>
+      </w:r>
+    </w:p>
+    <w:tbl>
+      <w:tblPr>
+        <w:tblStyle w:val="TableGrid"/>
+        <w:tblW w:type="auto" w:w="0"/>
+        <w:tblLook w:firstColumn="1" w:firstRow="1" w:lastColumn="0" w:lastRow="0" w:noHBand="0" w:noVBand="1" w:val="04A0"/>
+      </w:tblPr>
+      <w:tblGrid>
+        <w:gridCol w:w="4680"/>
+        <w:gridCol w:w="4680"/>
+      </w:tblGrid>
+      <w:tr>
+        <w:tc>
+          <w:tcPr>
+            <w:tcW w:type="dxa" w:w="4680"/>
+          </w:tcPr>
+          <w:p>
+            <w:r>
+              <w:t>X, you</w:t>
+            </w:r>
+          </w:p>
+        </w:tc>
+        <w:tc>
+          <w:tcPr>
+            <w:tcW w:type="dxa" w:w="4680"/>
+            <w:vMerge w:val="restart"/>
+          </w:tcPr>
+          <w:p>
+            <w:pPr>
+              <w:jc w:val="right"/>
+            </w:pPr>
+            <w:r>
+              <w:drawing>
+                <wp:inline xmlns:a="http://schemas.openxmlformats.org/drawingml/2006/main" xmlns:pic="http://schemas.openxmlformats.org/drawingml/2006/picture">
+                  <wp:extent cx="1563914" cy="914400"/>
+                  <wp:docPr id="35" name="Picture 35"/>
+                  <wp:cNvGraphicFramePr>
+                    <a:graphicFrameLocks noChangeAspect="1"/>
+                  </wp:cNvGraphicFramePr>
+                  <a:graphic>
+                    <a:graphicData uri="http://schemas.openxmlformats.org/drawingml/2006/picture">
+                      <pic:pic>
+                        <pic:nvPicPr>
+                          <pic:cNvPr id="0" name="DRSDC_V_3CPT.bmp"/>
+                          <pic:cNvPicPr/>
+                        </pic:nvPicPr>
+                        <pic:blipFill>
+                          <a:blip r:embed="rId6"/>
+                          <a:stretch>
+                            <a:fillRect/>
+                          </a:stretch>
+                        </pic:blipFill>
+                        <pic:spPr>
+                          <a:xfrm>
+                            <a:off x="0" y="0"/>
+                            <a:ext cx="1563914" cy="914400"/>
+                          </a:xfrm>
+                          <a:prstGeom prst="rect"/>
+                        </pic:spPr>
+                      </pic:pic>
+                    </a:graphicData>
+                  </a:graphic>
+                </wp:inline>
+              </w:drawing>
+              <w:drawing>
+                <wp:inline xmlns:a="http://schemas.openxmlformats.org/drawingml/2006/main" xmlns:pic="http://schemas.openxmlformats.org/drawingml/2006/picture">
+                  <wp:extent cx="391886" cy="457200"/>
+                  <wp:docPr id="36" name="Picture 36"/>
+                  <wp:cNvGraphicFramePr>
+                    <a:graphicFrameLocks noChangeAspect="1"/>
+                  </wp:cNvGraphicFramePr>
+                  <a:graphic>
+                    <a:graphicData uri="http://schemas.openxmlformats.org/drawingml/2006/picture">
+                      <pic:pic>
+                        <pic:nvPicPr>
+                          <pic:cNvPr id="0" name="Accredited Center logo.bmp"/>
+                          <pic:cNvPicPr/>
+                        </pic:nvPicPr>
+                        <pic:blipFill>
+                          <a:blip r:embed="rId7"/>
+                          <a:stretch>
+                            <a:fillRect/>
+                          </a:stretch>
+                        </pic:blipFill>
+                        <pic:spPr>
+                          <a:xfrm>
+                            <a:off x="0" y="0"/>
+                            <a:ext cx="391886" cy="457200"/>
+                          </a:xfrm>
+                          <a:prstGeom prst="rect"/>
+                        </pic:spPr>
+                      </pic:pic>
+                    </a:graphicData>
+                  </a:graphic>
+                </wp:inline>
+              </w:drawing>
+            </w:r>
+          </w:p>
+        </w:tc>
+      </w:tr>
+      <w:tr>
+        <w:tc>
+          <w:tcPr>
+            <w:tcW w:type="dxa" w:w="4680"/>
+          </w:tcPr>
+          <w:p>
+            <w:r>
+              <w:t xml:space="preserve">Provider: </w:t>
+            </w:r>
+          </w:p>
+        </w:tc>
+        <w:tc>
+          <w:tcPr>
+            <w:tcW w:type="dxa" w:w="4680"/>
+            <w:vMerge/>
+          </w:tcPr>
+          <w:p/>
+        </w:tc>
+      </w:tr>
+      <w:tr>
+        <w:tc>
+          <w:tcPr>
+            <w:tcW w:type="dxa" w:w="4680"/>
+          </w:tcPr>
+          <w:p>
+            <w:r>
+              <w:t xml:space="preserve">Date of Visit: </w:t>
+            </w:r>
+          </w:p>
+        </w:tc>
+        <w:tc>
+          <w:tcPr>
+            <w:tcW w:type="dxa" w:w="4680"/>
+            <w:vMerge/>
+          </w:tcPr>
+          <w:p/>
+        </w:tc>
+      </w:tr>
+    </w:tbl>
+    <w:p>
+      <w:r>
+        <w:br w:type="page"/>
+      </w:r>
+    </w:p>
+    <w:tbl>
+      <w:tblPr>
+        <w:tblStyle w:val="TableGrid"/>
+        <w:tblW w:type="auto" w:w="0"/>
+        <w:tblLook w:firstColumn="1" w:firstRow="1" w:lastColumn="0" w:lastRow="0" w:noHBand="0" w:noVBand="1" w:val="04A0"/>
+      </w:tblPr>
+      <w:tblGrid>
+        <w:gridCol w:w="4680"/>
+        <w:gridCol w:w="4680"/>
+      </w:tblGrid>
+      <w:tr>
+        <w:tc>
+          <w:tcPr>
+            <w:tcW w:type="dxa" w:w="4680"/>
+          </w:tcPr>
+          <w:p>
+            <w:r>
+              <w:t>X, you</w:t>
+            </w:r>
+          </w:p>
+        </w:tc>
+        <w:tc>
+          <w:tcPr>
+            <w:tcW w:type="dxa" w:w="4680"/>
+            <w:vMerge w:val="restart"/>
+          </w:tcPr>
+          <w:p>
+            <w:pPr>
+              <w:jc w:val="right"/>
+            </w:pPr>
+            <w:r>
+              <w:drawing>
+                <wp:inline xmlns:a="http://schemas.openxmlformats.org/drawingml/2006/main" xmlns:pic="http://schemas.openxmlformats.org/drawingml/2006/picture">
+                  <wp:extent cx="1563914" cy="914400"/>
+                  <wp:docPr id="37" name="Picture 37"/>
+                  <wp:cNvGraphicFramePr>
+                    <a:graphicFrameLocks noChangeAspect="1"/>
+                  </wp:cNvGraphicFramePr>
+                  <a:graphic>
+                    <a:graphicData uri="http://schemas.openxmlformats.org/drawingml/2006/picture">
+                      <pic:pic>
+                        <pic:nvPicPr>
+                          <pic:cNvPr id="0" name="DRSDC_V_3CPT.bmp"/>
+                          <pic:cNvPicPr/>
+                        </pic:nvPicPr>
+                        <pic:blipFill>
+                          <a:blip r:embed="rId6"/>
+                          <a:stretch>
+                            <a:fillRect/>
+                          </a:stretch>
+                        </pic:blipFill>
+                        <pic:spPr>
+                          <a:xfrm>
+                            <a:off x="0" y="0"/>
+                            <a:ext cx="1563914" cy="914400"/>
+                          </a:xfrm>
+                          <a:prstGeom prst="rect"/>
+                        </pic:spPr>
+                      </pic:pic>
+                    </a:graphicData>
+                  </a:graphic>
+                </wp:inline>
+              </w:drawing>
+              <w:drawing>
+                <wp:inline xmlns:a="http://schemas.openxmlformats.org/drawingml/2006/main" xmlns:pic="http://schemas.openxmlformats.org/drawingml/2006/picture">
+                  <wp:extent cx="391886" cy="457200"/>
+                  <wp:docPr id="38" name="Picture 38"/>
+                  <wp:cNvGraphicFramePr>
+                    <a:graphicFrameLocks noChangeAspect="1"/>
+                  </wp:cNvGraphicFramePr>
+                  <a:graphic>
+                    <a:graphicData uri="http://schemas.openxmlformats.org/drawingml/2006/picture">
+                      <pic:pic>
+                        <pic:nvPicPr>
+                          <pic:cNvPr id="0" name="Accredited Center logo.bmp"/>
+                          <pic:cNvPicPr/>
+                        </pic:nvPicPr>
+                        <pic:blipFill>
+                          <a:blip r:embed="rId7"/>
+                          <a:stretch>
+                            <a:fillRect/>
+                          </a:stretch>
+                        </pic:blipFill>
+                        <pic:spPr>
+                          <a:xfrm>
+                            <a:off x="0" y="0"/>
+                            <a:ext cx="391886" cy="457200"/>
+                          </a:xfrm>
+                          <a:prstGeom prst="rect"/>
+                        </pic:spPr>
+                      </pic:pic>
+                    </a:graphicData>
+                  </a:graphic>
+                </wp:inline>
+              </w:drawing>
+            </w:r>
+          </w:p>
+        </w:tc>
+      </w:tr>
+      <w:tr>
+        <w:tc>
+          <w:tcPr>
+            <w:tcW w:type="dxa" w:w="4680"/>
+          </w:tcPr>
+          <w:p>
+            <w:r>
+              <w:t xml:space="preserve">Provider: </w:t>
+            </w:r>
+          </w:p>
+        </w:tc>
+        <w:tc>
+          <w:tcPr>
+            <w:tcW w:type="dxa" w:w="4680"/>
+            <w:vMerge/>
+          </w:tcPr>
+          <w:p/>
+        </w:tc>
+      </w:tr>
+      <w:tr>
+        <w:tc>
+          <w:tcPr>
+            <w:tcW w:type="dxa" w:w="4680"/>
+          </w:tcPr>
+          <w:p>
+            <w:r>
+              <w:t xml:space="preserve">Date of Visit: </w:t>
+            </w:r>
+          </w:p>
+        </w:tc>
+        <w:tc>
+          <w:tcPr>
+            <w:tcW w:type="dxa" w:w="4680"/>
+            <w:vMerge/>
+          </w:tcPr>
+          <w:p/>
+        </w:tc>
+      </w:tr>
+    </w:tbl>
+    <w:p>
+      <w:r>
+        <w:br w:type="page"/>
+      </w:r>
+    </w:p>
+    <w:tbl>
+      <w:tblPr>
+        <w:tblStyle w:val="TableGrid"/>
+        <w:tblW w:type="auto" w:w="0"/>
+        <w:tblLook w:firstColumn="1" w:firstRow="1" w:lastColumn="0" w:lastRow="0" w:noHBand="0" w:noVBand="1" w:val="04A0"/>
+      </w:tblPr>
+      <w:tblGrid>
+        <w:gridCol w:w="4680"/>
+        <w:gridCol w:w="4680"/>
+      </w:tblGrid>
+      <w:tr>
+        <w:tc>
+          <w:tcPr>
+            <w:tcW w:type="dxa" w:w="4680"/>
+          </w:tcPr>
+          <w:p>
+            <w:r>
+              <w:t>'ED-209', 'source':</w:t>
+            </w:r>
+          </w:p>
+        </w:tc>
+        <w:tc>
+          <w:tcPr>
+            <w:tcW w:type="dxa" w:w="4680"/>
+            <w:vMerge w:val="restart"/>
+          </w:tcPr>
+          <w:p>
+            <w:pPr>
+              <w:jc w:val="right"/>
+            </w:pPr>
+            <w:r>
+              <w:drawing>
+                <wp:inline xmlns:a="http://schemas.openxmlformats.org/drawingml/2006/main" xmlns:pic="http://schemas.openxmlformats.org/drawingml/2006/picture">
+                  <wp:extent cx="1563914" cy="914400"/>
+                  <wp:docPr id="39" name="Picture 39"/>
+                  <wp:cNvGraphicFramePr>
+                    <a:graphicFrameLocks noChangeAspect="1"/>
+                  </wp:cNvGraphicFramePr>
+                  <a:graphic>
+                    <a:graphicData uri="http://schemas.openxmlformats.org/drawingml/2006/picture">
+                      <pic:pic>
+                        <pic:nvPicPr>
+                          <pic:cNvPr id="0" name="DRSDC_V_3CPT.bmp"/>
+                          <pic:cNvPicPr/>
+                        </pic:nvPicPr>
+                        <pic:blipFill>
+                          <a:blip r:embed="rId6"/>
+                          <a:stretch>
+                            <a:fillRect/>
+                          </a:stretch>
+                        </pic:blipFill>
+                        <pic:spPr>
+                          <a:xfrm>
+                            <a:off x="0" y="0"/>
+                            <a:ext cx="1563914" cy="914400"/>
+                          </a:xfrm>
+                          <a:prstGeom prst="rect"/>
+                        </pic:spPr>
+                      </pic:pic>
+                    </a:graphicData>
+                  </a:graphic>
+                </wp:inline>
+              </w:drawing>
+              <w:drawing>
+                <wp:inline xmlns:a="http://schemas.openxmlformats.org/drawingml/2006/main" xmlns:pic="http://schemas.openxmlformats.org/drawingml/2006/picture">
+                  <wp:extent cx="391886" cy="457200"/>
+                  <wp:docPr id="40" name="Picture 40"/>
+                  <wp:cNvGraphicFramePr>
+                    <a:graphicFrameLocks noChangeAspect="1"/>
+                  </wp:cNvGraphicFramePr>
+                  <a:graphic>
+                    <a:graphicData uri="http://schemas.openxmlformats.org/drawingml/2006/picture">
+                      <pic:pic>
+                        <pic:nvPicPr>
+                          <pic:cNvPr id="0" name="Accredited Center logo.bmp"/>
+                          <pic:cNvPicPr/>
+                        </pic:nvPicPr>
+                        <pic:blipFill>
+                          <a:blip r:embed="rId7"/>
+                          <a:stretch>
+                            <a:fillRect/>
+                          </a:stretch>
+                        </pic:blipFill>
+                        <pic:spPr>
+                          <a:xfrm>
+                            <a:off x="0" y="0"/>
+                            <a:ext cx="391886" cy="457200"/>
+                          </a:xfrm>
+                          <a:prstGeom prst="rect"/>
+                        </pic:spPr>
+                      </pic:pic>
+                    </a:graphicData>
+                  </a:graphic>
+                </wp:inline>
+              </w:drawing>
+            </w:r>
+          </w:p>
+        </w:tc>
+      </w:tr>
+      <w:tr>
+        <w:tc>
+          <w:tcPr>
+            <w:tcW w:type="dxa" w:w="4680"/>
+          </w:tcPr>
+          <w:p>
+            <w:r>
+              <w:t xml:space="preserve">Provider: </w:t>
+            </w:r>
+          </w:p>
+        </w:tc>
+        <w:tc>
+          <w:tcPr>
+            <w:tcW w:type="dxa" w:w="4680"/>
+            <w:vMerge/>
+          </w:tcPr>
+          <w:p/>
+        </w:tc>
+      </w:tr>
+      <w:tr>
+        <w:tc>
+          <w:tcPr>
+            <w:tcW w:type="dxa" w:w="4680"/>
+          </w:tcPr>
+          <w:p>
+            <w:r>
+              <w:t xml:space="preserve">Date of Visit: </w:t>
+            </w:r>
+          </w:p>
+        </w:tc>
+        <w:tc>
+          <w:tcPr>
+            <w:tcW w:type="dxa" w:w="4680"/>
+            <w:vMerge/>
+          </w:tcPr>
+          <w:p/>
+        </w:tc>
+      </w:tr>
+    </w:tbl>
+    <w:p>
+      <w:r>
+        <w:br w:type="page"/>
+      </w:r>
+    </w:p>
+    <w:tbl>
+      <w:tblPr>
+        <w:tblStyle w:val="TableGrid"/>
+        <w:tblW w:type="auto" w:w="0"/>
+        <w:tblLook w:firstColumn="1" w:firstRow="1" w:lastColumn="0" w:lastRow="0" w:noHBand="0" w:noVBand="1" w:val="04A0"/>
+      </w:tblPr>
+      <w:tblGrid>
+        <w:gridCol w:w="4680"/>
+        <w:gridCol w:w="4680"/>
+      </w:tblGrid>
+      <w:tr>
+        <w:tc>
+          <w:tcPr>
+            <w:tcW w:type="dxa" w:w="4680"/>
+          </w:tcPr>
+          <w:p>
+            <w:r>
+              <w:t>TAB, which</w:t>
+            </w:r>
+          </w:p>
+        </w:tc>
+        <w:tc>
+          <w:tcPr>
+            <w:tcW w:type="dxa" w:w="4680"/>
+            <w:vMerge w:val="restart"/>
+          </w:tcPr>
+          <w:p>
+            <w:pPr>
+              <w:jc w:val="right"/>
+            </w:pPr>
+            <w:r>
+              <w:drawing>
+                <wp:inline xmlns:a="http://schemas.openxmlformats.org/drawingml/2006/main" xmlns:pic="http://schemas.openxmlformats.org/drawingml/2006/picture">
+                  <wp:extent cx="1563914" cy="914400"/>
+                  <wp:docPr id="41" name="Picture 41"/>
+                  <wp:cNvGraphicFramePr>
+                    <a:graphicFrameLocks noChangeAspect="1"/>
+                  </wp:cNvGraphicFramePr>
+                  <a:graphic>
+                    <a:graphicData uri="http://schemas.openxmlformats.org/drawingml/2006/picture">
+                      <pic:pic>
+                        <pic:nvPicPr>
+                          <pic:cNvPr id="0" name="DRSDC_V_3CPT.bmp"/>
+                          <pic:cNvPicPr/>
+                        </pic:nvPicPr>
+                        <pic:blipFill>
+                          <a:blip r:embed="rId6"/>
+                          <a:stretch>
+                            <a:fillRect/>
+                          </a:stretch>
+                        </pic:blipFill>
+                        <pic:spPr>
+                          <a:xfrm>
+                            <a:off x="0" y="0"/>
+                            <a:ext cx="1563914" cy="914400"/>
+                          </a:xfrm>
+                          <a:prstGeom prst="rect"/>
+                        </pic:spPr>
+                      </pic:pic>
+                    </a:graphicData>
+                  </a:graphic>
+                </wp:inline>
+              </w:drawing>
+              <w:drawing>
+                <wp:inline xmlns:a="http://schemas.openxmlformats.org/drawingml/2006/main" xmlns:pic="http://schemas.openxmlformats.org/drawingml/2006/picture">
+                  <wp:extent cx="391886" cy="457200"/>
+                  <wp:docPr id="42" name="Picture 42"/>
+                  <wp:cNvGraphicFramePr>
+                    <a:graphicFrameLocks noChangeAspect="1"/>
+                  </wp:cNvGraphicFramePr>
+                  <a:graphic>
+                    <a:graphicData uri="http://schemas.openxmlformats.org/drawingml/2006/picture">
+                      <pic:pic>
+                        <pic:nvPicPr>
+                          <pic:cNvPr id="0" name="Accredited Center logo.bmp"/>
+                          <pic:cNvPicPr/>
+                        </pic:nvPicPr>
+                        <pic:blipFill>
+                          <a:blip r:embed="rId7"/>
+                          <a:stretch>
+                            <a:fillRect/>
+                          </a:stretch>
+                        </pic:blipFill>
+                        <pic:spPr>
+                          <a:xfrm>
+                            <a:off x="0" y="0"/>
+                            <a:ext cx="391886" cy="457200"/>
+                          </a:xfrm>
+                          <a:prstGeom prst="rect"/>
+                        </pic:spPr>
+                      </pic:pic>
+                    </a:graphicData>
+                  </a:graphic>
+                </wp:inline>
+              </w:drawing>
+            </w:r>
+          </w:p>
+        </w:tc>
+      </w:tr>
+      <w:tr>
+        <w:tc>
+          <w:tcPr>
+            <w:tcW w:type="dxa" w:w="4680"/>
+          </w:tcPr>
+          <w:p>
+            <w:r>
+              <w:t xml:space="preserve">Provider: </w:t>
+            </w:r>
+          </w:p>
+        </w:tc>
+        <w:tc>
+          <w:tcPr>
+            <w:tcW w:type="dxa" w:w="4680"/>
+            <w:vMerge/>
+          </w:tcPr>
+          <w:p/>
+        </w:tc>
+      </w:tr>
+      <w:tr>
+        <w:tc>
+          <w:tcPr>
+            <w:tcW w:type="dxa" w:w="4680"/>
+          </w:tcPr>
+          <w:p>
+            <w:r>
+              <w:t xml:space="preserve">Date of Visit: </w:t>
+            </w:r>
+          </w:p>
+        </w:tc>
+        <w:tc>
+          <w:tcPr>
+            <w:tcW w:type="dxa" w:w="4680"/>
+            <w:vMerge/>
+          </w:tcPr>
+          <w:p/>
+        </w:tc>
+      </w:tr>
+    </w:tbl>
+    <w:p>
+      <w:r>
+        <w:br w:type="page"/>
+      </w:r>
+    </w:p>
+    <w:tbl>
+      <w:tblPr>
+        <w:tblStyle w:val="TableGrid"/>
+        <w:tblW w:type="auto" w:w="0"/>
+        <w:tblLook w:firstColumn="1" w:firstRow="1" w:lastColumn="0" w:lastRow="0" w:noHBand="0" w:noVBand="1" w:val="04A0"/>
+      </w:tblPr>
+      <w:tblGrid>
+        <w:gridCol w:w="4680"/>
+        <w:gridCol w:w="4680"/>
+      </w:tblGrid>
+      <w:tr>
+        <w:tc>
+          <w:tcPr>
+            <w:tcW w:type="dxa" w:w="4680"/>
+          </w:tcPr>
+          <w:p>
+            <w:r>
+              <w:t>TAB, and</w:t>
+            </w:r>
+          </w:p>
+        </w:tc>
+        <w:tc>
+          <w:tcPr>
+            <w:tcW w:type="dxa" w:w="4680"/>
+            <w:vMerge w:val="restart"/>
+          </w:tcPr>
+          <w:p>
+            <w:pPr>
+              <w:jc w:val="right"/>
+            </w:pPr>
+            <w:r>
+              <w:drawing>
+                <wp:inline xmlns:a="http://schemas.openxmlformats.org/drawingml/2006/main" xmlns:pic="http://schemas.openxmlformats.org/drawingml/2006/picture">
+                  <wp:extent cx="1563914" cy="914400"/>
+                  <wp:docPr id="43" name="Picture 43"/>
+                  <wp:cNvGraphicFramePr>
+                    <a:graphicFrameLocks noChangeAspect="1"/>
+                  </wp:cNvGraphicFramePr>
+                  <a:graphic>
+                    <a:graphicData uri="http://schemas.openxmlformats.org/drawingml/2006/picture">
+                      <pic:pic>
+                        <pic:nvPicPr>
+                          <pic:cNvPr id="0" name="DRSDC_V_3CPT.bmp"/>
+                          <pic:cNvPicPr/>
+                        </pic:nvPicPr>
+                        <pic:blipFill>
+                          <a:blip r:embed="rId6"/>
+                          <a:stretch>
+                            <a:fillRect/>
+                          </a:stretch>
+                        </pic:blipFill>
+                        <pic:spPr>
+                          <a:xfrm>
+                            <a:off x="0" y="0"/>
+                            <a:ext cx="1563914" cy="914400"/>
+                          </a:xfrm>
+                          <a:prstGeom prst="rect"/>
+                        </pic:spPr>
+                      </pic:pic>
+                    </a:graphicData>
+                  </a:graphic>
+                </wp:inline>
+              </w:drawing>
+              <w:drawing>
+                <wp:inline xmlns:a="http://schemas.openxmlformats.org/drawingml/2006/main" xmlns:pic="http://schemas.openxmlformats.org/drawingml/2006/picture">
+                  <wp:extent cx="391886" cy="457200"/>
+                  <wp:docPr id="44" name="Picture 44"/>
+                  <wp:cNvGraphicFramePr>
+                    <a:graphicFrameLocks noChangeAspect="1"/>
+                  </wp:cNvGraphicFramePr>
+                  <a:graphic>
+                    <a:graphicData uri="http://schemas.openxmlformats.org/drawingml/2006/picture">
+                      <pic:pic>
+                        <pic:nvPicPr>
+                          <pic:cNvPr id="0" name="Accredited Center logo.bmp"/>
+                          <pic:cNvPicPr/>
+                        </pic:nvPicPr>
+                        <pic:blipFill>
+                          <a:blip r:embed="rId7"/>
+                          <a:stretch>
+                            <a:fillRect/>
+                          </a:stretch>
+                        </pic:blipFill>
+                        <pic:spPr>
+                          <a:xfrm>
+                            <a:off x="0" y="0"/>
+                            <a:ext cx="391886" cy="457200"/>
+                          </a:xfrm>
+                          <a:prstGeom prst="rect"/>
+                        </pic:spPr>
+                      </pic:pic>
+                    </a:graphicData>
+                  </a:graphic>
+                </wp:inline>
+              </w:drawing>
+            </w:r>
+          </w:p>
+        </w:tc>
+      </w:tr>
+      <w:tr>
+        <w:tc>
+          <w:tcPr>
+            <w:tcW w:type="dxa" w:w="4680"/>
+          </w:tcPr>
+          <w:p>
+            <w:r>
+              <w:t xml:space="preserve">Provider: </w:t>
+            </w:r>
+          </w:p>
+        </w:tc>
+        <w:tc>
+          <w:tcPr>
+            <w:tcW w:type="dxa" w:w="4680"/>
+            <w:vMerge/>
+          </w:tcPr>
+          <w:p/>
+        </w:tc>
+      </w:tr>
+      <w:tr>
+        <w:tc>
+          <w:tcPr>
+            <w:tcW w:type="dxa" w:w="4680"/>
+          </w:tcPr>
+          <w:p>
+            <w:r>
+              <w:t xml:space="preserve">Date of Visit: </w:t>
+            </w:r>
+          </w:p>
+        </w:tc>
+        <w:tc>
+          <w:tcPr>
+            <w:tcW w:type="dxa" w:w="4680"/>
+            <w:vMerge/>
+          </w:tcPr>
+          <w:p/>
+        </w:tc>
+      </w:tr>
+    </w:tbl>
+    <w:p>
+      <w:r>
+        <w:br w:type="page"/>
+      </w:r>
+    </w:p>
+    <w:tbl>
+      <w:tblPr>
+        <w:tblStyle w:val="TableGrid"/>
+        <w:tblW w:type="auto" w:w="0"/>
+        <w:tblLook w:firstColumn="1" w:firstRow="1" w:lastColumn="0" w:lastRow="0" w:noHBand="0" w:noVBand="1" w:val="04A0"/>
+      </w:tblPr>
+      <w:tblGrid>
+        <w:gridCol w:w="4680"/>
+        <w:gridCol w:w="4680"/>
+      </w:tblGrid>
+      <w:tr>
+        <w:tc>
+          <w:tcPr>
+            <w:tcW w:type="dxa" w:w="4680"/>
+          </w:tcPr>
+          <w:p>
+            <w:r>
+              <w:t>AIM, and</w:t>
+            </w:r>
+          </w:p>
+        </w:tc>
+        <w:tc>
+          <w:tcPr>
+            <w:tcW w:type="dxa" w:w="4680"/>
+            <w:vMerge w:val="restart"/>
+          </w:tcPr>
+          <w:p>
+            <w:pPr>
+              <w:jc w:val="right"/>
+            </w:pPr>
+            <w:r>
+              <w:drawing>
+                <wp:inline xmlns:a="http://schemas.openxmlformats.org/drawingml/2006/main" xmlns:pic="http://schemas.openxmlformats.org/drawingml/2006/picture">
+                  <wp:extent cx="1563914" cy="914400"/>
+                  <wp:docPr id="45" name="Picture 45"/>
+                  <wp:cNvGraphicFramePr>
+                    <a:graphicFrameLocks noChangeAspect="1"/>
+                  </wp:cNvGraphicFramePr>
+                  <a:graphic>
+                    <a:graphicData uri="http://schemas.openxmlformats.org/drawingml/2006/picture">
+                      <pic:pic>
+                        <pic:nvPicPr>
+                          <pic:cNvPr id="0" name="DRSDC_V_3CPT.bmp"/>
+                          <pic:cNvPicPr/>
+                        </pic:nvPicPr>
+                        <pic:blipFill>
+                          <a:blip r:embed="rId6"/>
+                          <a:stretch>
+                            <a:fillRect/>
+                          </a:stretch>
+                        </pic:blipFill>
+                        <pic:spPr>
+                          <a:xfrm>
+                            <a:off x="0" y="0"/>
+                            <a:ext cx="1563914" cy="914400"/>
+                          </a:xfrm>
+                          <a:prstGeom prst="rect"/>
+                        </pic:spPr>
+                      </pic:pic>
+                    </a:graphicData>
+                  </a:graphic>
+                </wp:inline>
+              </w:drawing>
+              <w:drawing>
+                <wp:inline xmlns:a="http://schemas.openxmlformats.org/drawingml/2006/main" xmlns:pic="http://schemas.openxmlformats.org/drawingml/2006/picture">
+                  <wp:extent cx="391886" cy="457200"/>
+                  <wp:docPr id="46" name="Picture 46"/>
+                  <wp:cNvGraphicFramePr>
+                    <a:graphicFrameLocks noChangeAspect="1"/>
+                  </wp:cNvGraphicFramePr>
+                  <a:graphic>
+                    <a:graphicData uri="http://schemas.openxmlformats.org/drawingml/2006/picture">
+                      <pic:pic>
+                        <pic:nvPicPr>
+                          <pic:cNvPr id="0" name="Accredited Center logo.bmp"/>
+                          <pic:cNvPicPr/>
+                        </pic:nvPicPr>
+                        <pic:blipFill>
+                          <a:blip r:embed="rId7"/>
+                          <a:stretch>
+                            <a:fillRect/>
+                          </a:stretch>
+                        </pic:blipFill>
+                        <pic:spPr>
+                          <a:xfrm>
+                            <a:off x="0" y="0"/>
+                            <a:ext cx="391886" cy="457200"/>
+                          </a:xfrm>
+                          <a:prstGeom prst="rect"/>
+                        </pic:spPr>
+                      </pic:pic>
+                    </a:graphicData>
+                  </a:graphic>
+                </wp:inline>
+              </w:drawing>
+            </w:r>
+          </w:p>
+        </w:tc>
+      </w:tr>
+      <w:tr>
+        <w:tc>
+          <w:tcPr>
+            <w:tcW w:type="dxa" w:w="4680"/>
+          </w:tcPr>
+          <w:p>
+            <w:r>
+              <w:t xml:space="preserve">Provider: </w:t>
+            </w:r>
+          </w:p>
+        </w:tc>
+        <w:tc>
+          <w:tcPr>
+            <w:tcW w:type="dxa" w:w="4680"/>
+            <w:vMerge/>
+          </w:tcPr>
+          <w:p/>
+        </w:tc>
+      </w:tr>
+      <w:tr>
+        <w:tc>
+          <w:tcPr>
+            <w:tcW w:type="dxa" w:w="4680"/>
+          </w:tcPr>
+          <w:p>
+            <w:r>
+              <w:t xml:space="preserve">Date of Visit: </w:t>
             </w:r>
           </w:p>
         </w:tc>

</xml_diff>